<commit_message>
atualização da documentação do projeto
</commit_message>
<xml_diff>
--- a/docs/Documentação Sistema 1.1.docx
+++ b/docs/Documentação Sistema 1.1.docx
@@ -1,6 +1,6 @@
 
 <file path=word/document.xml><?xml version="1.0" encoding="utf-8"?>
-<w:document xmlns:wpc="http://schemas.microsoft.com/office/word/2010/wordprocessingCanvas" xmlns:cx="http://schemas.microsoft.com/office/drawing/2014/chartex" xmlns:cx1="http://schemas.microsoft.com/office/drawing/2015/9/8/chartex" xmlns:cx2="http://schemas.microsoft.com/office/drawing/2015/10/21/chartex" xmlns:cx3="http://schemas.microsoft.com/office/drawing/2016/5/9/chartex" xmlns:cx4="http://schemas.microsoft.com/office/drawing/2016/5/10/chartex" xmlns:cx5="http://schemas.microsoft.com/office/drawing/2016/5/11/chartex" xmlns:cx6="http://schemas.microsoft.com/office/drawing/2016/5/12/chartex" xmlns:cx7="http://schemas.microsoft.com/office/drawing/2016/5/13/chartex" xmlns:cx8="http://schemas.microsoft.com/office/drawing/2016/5/14/chartex" xmlns:mc="http://schemas.openxmlformats.org/markup-compatibility/2006" xmlns:aink="http://schemas.microsoft.com/office/drawing/2016/ink" xmlns:am3d="http://schemas.microsoft.com/office/drawing/2017/model3d" xmlns:o="urn:schemas-microsoft-com:office:office" xmlns:r="http://schemas.openxmlformats.org/officeDocument/2006/relationships" xmlns:m="http://schemas.openxmlformats.org/officeDocument/2006/math" xmlns:v="urn:schemas-microsoft-com:vml" xmlns:wp14="http://schemas.microsoft.com/office/word/2010/wordprocessingDrawing" xmlns:wp="http://schemas.openxmlformats.org/drawingml/2006/wordprocessingDrawing" xmlns:w10="urn:schemas-microsoft-com:office:word" xmlns:w="http://schemas.openxmlformats.org/wordprocessingml/2006/main" xmlns:w14="http://schemas.microsoft.com/office/word/2010/wordml" xmlns:w15="http://schemas.microsoft.com/office/word/2012/wordml" xmlns:w16cid="http://schemas.microsoft.com/office/word/2016/wordml/cid" xmlns:w16se="http://schemas.microsoft.com/office/word/2015/wordml/symex" xmlns:wpg="http://schemas.microsoft.com/office/word/2010/wordprocessingGroup" xmlns:wpi="http://schemas.microsoft.com/office/word/2010/wordprocessingInk" xmlns:wne="http://schemas.microsoft.com/office/word/2006/wordml" xmlns:wps="http://schemas.microsoft.com/office/word/2010/wordprocessingShape" mc:Ignorable="w14 w15 w16se w16cid wp14">
+<w:document xmlns:wpc="http://schemas.microsoft.com/office/word/2010/wordprocessingCanvas" xmlns:cx="http://schemas.microsoft.com/office/drawing/2014/chartex" xmlns:cx1="http://schemas.microsoft.com/office/drawing/2015/9/8/chartex" xmlns:cx2="http://schemas.microsoft.com/office/drawing/2015/10/21/chartex" xmlns:cx3="http://schemas.microsoft.com/office/drawing/2016/5/9/chartex" xmlns:cx4="http://schemas.microsoft.com/office/drawing/2016/5/10/chartex" xmlns:cx5="http://schemas.microsoft.com/office/drawing/2016/5/11/chartex" xmlns:cx6="http://schemas.microsoft.com/office/drawing/2016/5/12/chartex" xmlns:cx7="http://schemas.microsoft.com/office/drawing/2016/5/13/chartex" xmlns:cx8="http://schemas.microsoft.com/office/drawing/2016/5/14/chartex" xmlns:mc="http://schemas.openxmlformats.org/markup-compatibility/2006" xmlns:aink="http://schemas.microsoft.com/office/drawing/2016/ink" xmlns:am3d="http://schemas.microsoft.com/office/drawing/2017/model3d" xmlns:o="urn:schemas-microsoft-com:office:office" xmlns:oel="http://schemas.microsoft.com/office/2019/extlst" xmlns:r="http://schemas.openxmlformats.org/officeDocument/2006/relationships" xmlns:m="http://schemas.openxmlformats.org/officeDocument/2006/math" xmlns:v="urn:schemas-microsoft-com:vml" xmlns:wp14="http://schemas.microsoft.com/office/word/2010/wordprocessingDrawing" xmlns:wp="http://schemas.openxmlformats.org/drawingml/2006/wordprocessingDrawing" xmlns:w10="urn:schemas-microsoft-com:office:word" xmlns:w="http://schemas.openxmlformats.org/wordprocessingml/2006/main" xmlns:w14="http://schemas.microsoft.com/office/word/2010/wordml" xmlns:w15="http://schemas.microsoft.com/office/word/2012/wordml" xmlns:w16cex="http://schemas.microsoft.com/office/word/2018/wordml/cex" xmlns:w16cid="http://schemas.microsoft.com/office/word/2016/wordml/cid" xmlns:w16="http://schemas.microsoft.com/office/word/2018/wordml" xmlns:w16sdtdh="http://schemas.microsoft.com/office/word/2020/wordml/sdtdatahash" xmlns:w16se="http://schemas.microsoft.com/office/word/2015/wordml/symex" xmlns:wpg="http://schemas.microsoft.com/office/word/2010/wordprocessingGroup" xmlns:wpi="http://schemas.microsoft.com/office/word/2010/wordprocessingInk" xmlns:wne="http://schemas.microsoft.com/office/word/2006/wordml" xmlns:wps="http://schemas.microsoft.com/office/word/2010/wordprocessingShape" mc:Ignorable="w14 w15 w16se w16cid w16 w16cex w16sdtdh wp14">
   <w:body>
     <w:p>
       <w:pPr>
@@ -78,7 +78,7 @@
           <w:sz w:val="22"/>
           <w:szCs w:val="22"/>
         </w:rPr>
-        <w:t>0</w:t>
+        <w:t>2</w:t>
       </w:r>
     </w:p>
     <w:p/>
@@ -407,6 +407,15 @@
               </w:rPr>
               <w:t>e tema do projeto</w:t>
             </w:r>
+            <w:r>
+              <w:rPr>
+                <w:rFonts w:ascii="Times" w:hAnsi="Times"/>
+                <w:sz w:val="22"/>
+                <w:szCs w:val="22"/>
+                <w:lang w:val="pt-BR"/>
+              </w:rPr>
+              <w:t xml:space="preserve"> (presencial em sala)</w:t>
+            </w:r>
           </w:p>
         </w:tc>
       </w:tr>
@@ -430,6 +439,15 @@
                 <w:lang w:val="pt-BR"/>
               </w:rPr>
             </w:pPr>
+            <w:r>
+              <w:rPr>
+                <w:rFonts w:ascii="Times" w:hAnsi="Times"/>
+                <w:sz w:val="22"/>
+                <w:szCs w:val="22"/>
+                <w:lang w:val="pt-BR"/>
+              </w:rPr>
+              <w:t>01/06/2023</w:t>
+            </w:r>
           </w:p>
         </w:tc>
         <w:tc>
@@ -447,6 +465,33 @@
                 <w:lang w:val="pt-BR"/>
               </w:rPr>
             </w:pPr>
+            <w:r>
+              <w:rPr>
+                <w:rFonts w:ascii="Times" w:hAnsi="Times"/>
+                <w:sz w:val="22"/>
+                <w:szCs w:val="22"/>
+                <w:lang w:val="pt-BR"/>
+              </w:rPr>
+              <w:t>Primeira reunião</w:t>
+            </w:r>
+            <w:r>
+              <w:rPr>
+                <w:rFonts w:ascii="Times" w:hAnsi="Times"/>
+                <w:sz w:val="22"/>
+                <w:szCs w:val="22"/>
+                <w:lang w:val="pt-BR"/>
+              </w:rPr>
+              <w:t xml:space="preserve"> síncrona</w:t>
+            </w:r>
+            <w:r>
+              <w:rPr>
+                <w:rFonts w:ascii="Times" w:hAnsi="Times"/>
+                <w:sz w:val="22"/>
+                <w:szCs w:val="22"/>
+                <w:lang w:val="pt-BR"/>
+              </w:rPr>
+              <w:t xml:space="preserve"> (esboço do index e 1º versão do header)</w:t>
+            </w:r>
           </w:p>
         </w:tc>
       </w:tr>
@@ -470,6 +515,15 @@
                 <w:lang w:val="pt-BR"/>
               </w:rPr>
             </w:pPr>
+            <w:r>
+              <w:rPr>
+                <w:rFonts w:ascii="Times" w:hAnsi="Times"/>
+                <w:sz w:val="22"/>
+                <w:szCs w:val="22"/>
+                <w:lang w:val="pt-BR"/>
+              </w:rPr>
+              <w:t>02/06/2023</w:t>
+            </w:r>
           </w:p>
         </w:tc>
         <w:tc>
@@ -487,6 +541,24 @@
                 <w:lang w:val="pt-BR"/>
               </w:rPr>
             </w:pPr>
+            <w:r>
+              <w:rPr>
+                <w:rFonts w:ascii="Times" w:hAnsi="Times"/>
+                <w:sz w:val="22"/>
+                <w:szCs w:val="22"/>
+                <w:lang w:val="pt-BR"/>
+              </w:rPr>
+              <w:t>Discussão sobre o formato do index (</w:t>
+            </w:r>
+            <w:r>
+              <w:rPr>
+                <w:rFonts w:ascii="Times" w:hAnsi="Times"/>
+                <w:sz w:val="22"/>
+                <w:szCs w:val="22"/>
+                <w:lang w:val="pt-BR"/>
+              </w:rPr>
+              <w:t>assíncrono)</w:t>
+            </w:r>
           </w:p>
         </w:tc>
       </w:tr>
@@ -510,6 +582,15 @@
                 <w:lang w:val="pt-BR"/>
               </w:rPr>
             </w:pPr>
+            <w:r>
+              <w:rPr>
+                <w:rFonts w:ascii="Times" w:hAnsi="Times"/>
+                <w:sz w:val="22"/>
+                <w:szCs w:val="22"/>
+                <w:lang w:val="pt-BR"/>
+              </w:rPr>
+              <w:t>06/06/2023</w:t>
+            </w:r>
           </w:p>
         </w:tc>
         <w:tc>
@@ -527,6 +608,24 @@
                 <w:lang w:val="pt-BR"/>
               </w:rPr>
             </w:pPr>
+            <w:r>
+              <w:rPr>
+                <w:rFonts w:ascii="Times" w:hAnsi="Times"/>
+                <w:sz w:val="22"/>
+                <w:szCs w:val="22"/>
+                <w:lang w:val="pt-BR"/>
+              </w:rPr>
+              <w:t>Finalização do conteúdo do index</w:t>
+            </w:r>
+            <w:r>
+              <w:rPr>
+                <w:rFonts w:ascii="Times" w:hAnsi="Times"/>
+                <w:sz w:val="22"/>
+                <w:szCs w:val="22"/>
+                <w:lang w:val="pt-BR"/>
+              </w:rPr>
+              <w:t xml:space="preserve"> (assíncrono)</w:t>
+            </w:r>
           </w:p>
         </w:tc>
       </w:tr>
@@ -550,6 +649,15 @@
                 <w:lang w:val="pt-BR"/>
               </w:rPr>
             </w:pPr>
+            <w:r>
+              <w:rPr>
+                <w:rFonts w:ascii="Times" w:hAnsi="Times"/>
+                <w:sz w:val="22"/>
+                <w:szCs w:val="22"/>
+                <w:lang w:val="pt-BR"/>
+              </w:rPr>
+              <w:t>12/06/2023</w:t>
+            </w:r>
           </w:p>
         </w:tc>
         <w:tc>
@@ -567,6 +675,33 @@
                 <w:lang w:val="pt-BR"/>
               </w:rPr>
             </w:pPr>
+            <w:r>
+              <w:rPr>
+                <w:rFonts w:ascii="Times" w:hAnsi="Times"/>
+                <w:sz w:val="22"/>
+                <w:szCs w:val="22"/>
+                <w:lang w:val="pt-BR"/>
+              </w:rPr>
+              <w:t>Segunda reunião</w:t>
+            </w:r>
+            <w:r>
+              <w:rPr>
+                <w:rFonts w:ascii="Times" w:hAnsi="Times"/>
+                <w:sz w:val="22"/>
+                <w:szCs w:val="22"/>
+                <w:lang w:val="pt-BR"/>
+              </w:rPr>
+              <w:t xml:space="preserve"> síncrona</w:t>
+            </w:r>
+            <w:r>
+              <w:rPr>
+                <w:rFonts w:ascii="Times" w:hAnsi="Times"/>
+                <w:sz w:val="22"/>
+                <w:szCs w:val="22"/>
+                <w:lang w:val="pt-BR"/>
+              </w:rPr>
+              <w:t xml:space="preserve"> (criação do formulário de contato)</w:t>
+            </w:r>
           </w:p>
         </w:tc>
       </w:tr>
@@ -845,7 +980,6 @@
                 <w:lang w:val="pt-BR"/>
               </w:rPr>
             </w:pPr>
-            <w:proofErr w:type="spellStart"/>
             <w:r>
               <w:rPr>
                 <w:rFonts w:ascii="Times" w:hAnsi="Times"/>
@@ -853,17 +987,7 @@
                 <w:szCs w:val="22"/>
                 <w:lang w:val="pt-BR"/>
               </w:rPr>
-              <w:t>Matteus</w:t>
-            </w:r>
-            <w:proofErr w:type="spellEnd"/>
-            <w:r>
-              <w:rPr>
-                <w:rFonts w:ascii="Times" w:hAnsi="Times"/>
-                <w:sz w:val="22"/>
-                <w:szCs w:val="22"/>
-                <w:lang w:val="pt-BR"/>
-              </w:rPr>
-              <w:t xml:space="preserve"> Maia</w:t>
+              <w:t>Matteus Maia</w:t>
             </w:r>
           </w:p>
         </w:tc>
@@ -1027,7 +1151,7 @@
     </w:p>
     <w:p>
       <w:pPr>
-        <w:pStyle w:val="Ttulo1"/>
+        <w:pStyle w:val="Heading1"/>
       </w:pPr>
       <w:bookmarkStart w:id="0" w:name="_Toc467473439"/>
       <w:bookmarkStart w:id="1" w:name="_Toc467473971"/>
@@ -1097,7 +1221,7 @@
     </w:p>
     <w:p>
       <w:pPr>
-        <w:pStyle w:val="Ttulo3"/>
+        <w:pStyle w:val="Heading3"/>
         <w:rPr>
           <w:sz w:val="22"/>
           <w:szCs w:val="22"/>
@@ -1149,8 +1273,6 @@
         </w:rPr>
         <w:t>, bem como permiti-lo entrar em contato com a nossa equipe e realizar o orçamento da sua tatuagem.</w:t>
       </w:r>
-      <w:bookmarkStart w:id="11" w:name="_GoBack"/>
-      <w:bookmarkEnd w:id="11"/>
     </w:p>
     <w:p>
       <w:pPr>
@@ -1185,22 +1307,23 @@
     </w:p>
     <w:p>
       <w:pPr>
-        <w:pStyle w:val="Ttulo1"/>
-      </w:pPr>
-      <w:bookmarkStart w:id="12" w:name="_Hlt467473290"/>
-      <w:bookmarkStart w:id="13" w:name="_Toc467473443"/>
-      <w:bookmarkStart w:id="14" w:name="_Toc467473975"/>
-      <w:bookmarkStart w:id="15" w:name="_Toc467477714"/>
-      <w:bookmarkStart w:id="16" w:name="_Toc467494868"/>
-      <w:bookmarkStart w:id="17" w:name="_Toc467495238"/>
-      <w:bookmarkStart w:id="18" w:name="_Toc468086046"/>
-      <w:bookmarkStart w:id="19" w:name="_Toc497896596"/>
-      <w:bookmarkStart w:id="20" w:name="_Toc379807200"/>
-      <w:bookmarkStart w:id="21" w:name="_Toc432543227"/>
+        <w:pStyle w:val="Heading1"/>
+      </w:pPr>
+      <w:bookmarkStart w:id="11" w:name="_Hlt467473290"/>
+      <w:bookmarkStart w:id="12" w:name="_Toc467473443"/>
+      <w:bookmarkStart w:id="13" w:name="_Toc467473975"/>
+      <w:bookmarkStart w:id="14" w:name="_Toc467477714"/>
+      <w:bookmarkStart w:id="15" w:name="_Toc467494868"/>
+      <w:bookmarkStart w:id="16" w:name="_Toc467495238"/>
+      <w:bookmarkStart w:id="17" w:name="_Toc468086046"/>
+      <w:bookmarkStart w:id="18" w:name="_Toc497896596"/>
+      <w:bookmarkStart w:id="19" w:name="_Toc379807200"/>
+      <w:bookmarkStart w:id="20" w:name="_Toc432543227"/>
+      <w:bookmarkEnd w:id="11"/>
+      <w:r>
+        <w:t>Descrição geral do sistema</w:t>
+      </w:r>
       <w:bookmarkEnd w:id="12"/>
-      <w:r>
-        <w:t>Descrição geral do sistema</w:t>
-      </w:r>
       <w:bookmarkEnd w:id="13"/>
       <w:bookmarkEnd w:id="14"/>
       <w:bookmarkEnd w:id="15"/>
@@ -1209,7 +1332,6 @@
       <w:bookmarkEnd w:id="18"/>
       <w:bookmarkEnd w:id="19"/>
       <w:bookmarkEnd w:id="20"/>
-      <w:bookmarkEnd w:id="21"/>
     </w:p>
     <w:p>
       <w:pPr>
@@ -1236,7 +1358,63 @@
           <w:sz w:val="22"/>
           <w:szCs w:val="22"/>
         </w:rPr>
-        <w:t>deve permitir ao professor acessar a parte administrativa, sendo permitido criar turmas, cadastrando alunos e lançado notas e faltas de cada um. O Sistema também deve dar a opção de gerar média dos alunos após algumas notas lançadas.</w:t>
+        <w:t xml:space="preserve">deve permitir ao </w:t>
+      </w:r>
+      <w:r>
+        <w:rPr>
+          <w:sz w:val="22"/>
+          <w:szCs w:val="22"/>
+        </w:rPr>
+        <w:t xml:space="preserve">usuário </w:t>
+      </w:r>
+      <w:r>
+        <w:rPr>
+          <w:sz w:val="22"/>
+          <w:szCs w:val="22"/>
+        </w:rPr>
+        <w:t xml:space="preserve">acessar </w:t>
+      </w:r>
+      <w:r>
+        <w:rPr>
+          <w:sz w:val="22"/>
+          <w:szCs w:val="22"/>
+        </w:rPr>
+        <w:t>uma landing page de um estúdio fictício de tatuagem,</w:t>
+      </w:r>
+      <w:r>
+        <w:rPr>
+          <w:sz w:val="22"/>
+          <w:szCs w:val="22"/>
+        </w:rPr>
+        <w:t xml:space="preserve"> sendo permitido </w:t>
+      </w:r>
+      <w:r>
+        <w:rPr>
+          <w:sz w:val="22"/>
+          <w:szCs w:val="22"/>
+        </w:rPr>
+        <w:t>navegar dentro da própria página através de links</w:t>
+      </w:r>
+      <w:r>
+        <w:rPr>
+          <w:sz w:val="22"/>
+          <w:szCs w:val="22"/>
+        </w:rPr>
+        <w:t xml:space="preserve">, </w:t>
+      </w:r>
+      <w:r>
+        <w:rPr>
+          <w:sz w:val="22"/>
+          <w:szCs w:val="22"/>
+        </w:rPr>
+        <w:t>possibilitando que o mesmo entenda um pouco sobre a proposta do nosso estúdio</w:t>
+      </w:r>
+      <w:r>
+        <w:rPr>
+          <w:sz w:val="22"/>
+          <w:szCs w:val="22"/>
+        </w:rPr>
+        <w:t>.</w:t>
       </w:r>
     </w:p>
     <w:p>
@@ -1261,14 +1439,56 @@
           <w:sz w:val="22"/>
           <w:szCs w:val="22"/>
         </w:rPr>
-        <w:t>Ao aluno estará disponível uma página inicial contendo avisos do sistema e do professor, além de suas notas e faltas em cada disciplina e/ou curso cadastrado.</w:t>
-      </w:r>
-      <w:r>
-        <w:rPr>
-          <w:sz w:val="22"/>
-          <w:szCs w:val="22"/>
-        </w:rPr>
-        <w:t xml:space="preserve"> </w:t>
+        <w:t xml:space="preserve">Ao </w:t>
+      </w:r>
+      <w:r>
+        <w:rPr>
+          <w:sz w:val="22"/>
+          <w:szCs w:val="22"/>
+        </w:rPr>
+        <w:t>usuário</w:t>
+      </w:r>
+      <w:r>
+        <w:rPr>
+          <w:sz w:val="22"/>
+          <w:szCs w:val="22"/>
+        </w:rPr>
+        <w:t xml:space="preserve"> estará disponível uma página inicial contendo </w:t>
+      </w:r>
+      <w:r>
+        <w:rPr>
+          <w:sz w:val="22"/>
+          <w:szCs w:val="22"/>
+        </w:rPr>
+        <w:t xml:space="preserve">as informações </w:t>
+      </w:r>
+      <w:r>
+        <w:rPr>
+          <w:sz w:val="22"/>
+          <w:szCs w:val="22"/>
+        </w:rPr>
+        <w:t xml:space="preserve">do </w:t>
+      </w:r>
+      <w:r>
+        <w:rPr>
+          <w:sz w:val="22"/>
+          <w:szCs w:val="22"/>
+        </w:rPr>
+        <w:t>estúdio</w:t>
+      </w:r>
+      <w:r>
+        <w:rPr>
+          <w:sz w:val="22"/>
+          <w:szCs w:val="22"/>
+        </w:rPr>
+        <w:t xml:space="preserve">, além de </w:t>
+      </w:r>
+      <w:r>
+        <w:rPr>
+          <w:sz w:val="22"/>
+          <w:szCs w:val="22"/>
+        </w:rPr>
+        <w:t>uma área que o leva ao preenchimento de um formulário, para que o mesmo entre em contato conosco e agende uma visita para realizar a sua tatuagem.</w:t>
       </w:r>
     </w:p>
     <w:p>
@@ -1278,16 +1498,16 @@
     </w:p>
     <w:p>
       <w:pPr>
-        <w:pStyle w:val="Ttulo1"/>
+        <w:pStyle w:val="Heading1"/>
         <w:ind w:left="431" w:hanging="431"/>
       </w:pPr>
-      <w:bookmarkStart w:id="22" w:name="_Toc379807202"/>
-      <w:bookmarkStart w:id="23" w:name="_Toc432543228"/>
+      <w:bookmarkStart w:id="21" w:name="_Toc379807202"/>
+      <w:bookmarkStart w:id="22" w:name="_Toc432543228"/>
       <w:r>
         <w:t>Requisitos funcionai</w:t>
       </w:r>
+      <w:bookmarkEnd w:id="21"/>
       <w:bookmarkEnd w:id="22"/>
-      <w:bookmarkEnd w:id="23"/>
       <w:r>
         <w:t>s</w:t>
       </w:r>
@@ -1301,16 +1521,16 @@
           <w:szCs w:val="22"/>
         </w:rPr>
       </w:pPr>
-      <w:bookmarkStart w:id="24" w:name="_Toc418788976"/>
-      <w:bookmarkStart w:id="25" w:name="_Toc432543229"/>
-      <w:bookmarkStart w:id="26" w:name="_Toc467473455"/>
-      <w:bookmarkStart w:id="27" w:name="_Toc467474002"/>
-      <w:bookmarkStart w:id="28" w:name="_Toc467477741"/>
-      <w:bookmarkStart w:id="29" w:name="_Toc467494887"/>
-      <w:bookmarkStart w:id="30" w:name="_Toc467495253"/>
-      <w:bookmarkStart w:id="31" w:name="_Toc468086059"/>
-      <w:bookmarkStart w:id="32" w:name="_Toc497896607"/>
-      <w:bookmarkStart w:id="33" w:name="_Toc379807204"/>
+      <w:bookmarkStart w:id="23" w:name="_Toc418788976"/>
+      <w:bookmarkStart w:id="24" w:name="_Toc432543229"/>
+      <w:bookmarkStart w:id="25" w:name="_Toc467473455"/>
+      <w:bookmarkStart w:id="26" w:name="_Toc467474002"/>
+      <w:bookmarkStart w:id="27" w:name="_Toc467477741"/>
+      <w:bookmarkStart w:id="28" w:name="_Toc467494887"/>
+      <w:bookmarkStart w:id="29" w:name="_Toc467495253"/>
+      <w:bookmarkStart w:id="30" w:name="_Toc468086059"/>
+      <w:bookmarkStart w:id="31" w:name="_Toc497896607"/>
+      <w:bookmarkStart w:id="32" w:name="_Toc379807204"/>
       <w:r>
         <w:rPr>
           <w:sz w:val="22"/>
@@ -1339,16 +1559,16 @@
         </w:rPr>
         <w:t xml:space="preserve">] </w:t>
       </w:r>
+      <w:bookmarkEnd w:id="23"/>
+      <w:r>
+        <w:rPr>
+          <w:iCs/>
+          <w:sz w:val="22"/>
+          <w:szCs w:val="22"/>
+        </w:rPr>
+        <w:t>Autenticar-se no Sistema</w:t>
+      </w:r>
       <w:bookmarkEnd w:id="24"/>
-      <w:r>
-        <w:rPr>
-          <w:iCs/>
-          <w:sz w:val="22"/>
-          <w:szCs w:val="22"/>
-        </w:rPr>
-        <w:t>Autenticar-se no Sistema</w:t>
-      </w:r>
-      <w:bookmarkEnd w:id="25"/>
     </w:p>
     <w:p>
       <w:pPr>
@@ -1541,7 +1761,7 @@
     </w:p>
     <w:p>
       <w:pPr>
-        <w:pStyle w:val="PargrafodaLista"/>
+        <w:pStyle w:val="ListParagraph"/>
         <w:numPr>
           <w:ilvl w:val="0"/>
           <w:numId w:val="4"/>
@@ -2160,6 +2380,7 @@
                 <w:sz w:val="22"/>
                 <w:szCs w:val="22"/>
               </w:rPr>
+              <w:lastRenderedPageBreak/>
               <w:t>Senha</w:t>
             </w:r>
           </w:p>
@@ -2287,7 +2508,7 @@
           <w:szCs w:val="22"/>
         </w:rPr>
       </w:pPr>
-      <w:bookmarkStart w:id="34" w:name="_Toc432543231"/>
+      <w:bookmarkStart w:id="33" w:name="_Toc432543231"/>
       <w:r>
         <w:rPr>
           <w:sz w:val="22"/>
@@ -2331,7 +2552,7 @@
         </w:rPr>
         <w:t>Registra-se no Sistema</w:t>
       </w:r>
-      <w:bookmarkEnd w:id="34"/>
+      <w:bookmarkEnd w:id="33"/>
     </w:p>
     <w:p>
       <w:pPr>
@@ -2482,7 +2703,7 @@
     </w:p>
     <w:p>
       <w:pPr>
-        <w:pStyle w:val="PargrafodaLista"/>
+        <w:pStyle w:val="ListParagraph"/>
         <w:numPr>
           <w:ilvl w:val="0"/>
           <w:numId w:val="4"/>
@@ -3551,7 +3772,7 @@
           <w:szCs w:val="22"/>
         </w:rPr>
       </w:pPr>
-      <w:bookmarkStart w:id="35" w:name="_Toc432543232"/>
+      <w:bookmarkStart w:id="34" w:name="_Toc432543232"/>
       <w:r>
         <w:rPr>
           <w:sz w:val="22"/>
@@ -3580,7 +3801,7 @@
         </w:rPr>
         <w:t xml:space="preserve">] </w:t>
       </w:r>
-      <w:bookmarkEnd w:id="35"/>
+      <w:bookmarkEnd w:id="34"/>
       <w:r>
         <w:rPr>
           <w:iCs/>
@@ -3755,7 +3976,7 @@
     </w:p>
     <w:p>
       <w:pPr>
-        <w:pStyle w:val="PargrafodaLista"/>
+        <w:pStyle w:val="ListParagraph"/>
         <w:numPr>
           <w:ilvl w:val="0"/>
           <w:numId w:val="4"/>
@@ -4444,6 +4665,7 @@
                 <w:sz w:val="22"/>
                 <w:szCs w:val="22"/>
               </w:rPr>
+              <w:lastRenderedPageBreak/>
               <w:t>AnoPeriodo</w:t>
             </w:r>
           </w:p>
@@ -4583,7 +4805,7 @@
           <w:szCs w:val="22"/>
         </w:rPr>
       </w:pPr>
-      <w:bookmarkStart w:id="36" w:name="_Toc432543233"/>
+      <w:bookmarkStart w:id="35" w:name="_Toc432543233"/>
       <w:r>
         <w:rPr>
           <w:sz w:val="22"/>
@@ -4612,7 +4834,7 @@
         </w:rPr>
         <w:t xml:space="preserve">] </w:t>
       </w:r>
-      <w:bookmarkEnd w:id="36"/>
+      <w:bookmarkEnd w:id="35"/>
       <w:r>
         <w:rPr>
           <w:iCs/>
@@ -4815,7 +5037,7 @@
     </w:p>
     <w:p>
       <w:pPr>
-        <w:pStyle w:val="PargrafodaLista"/>
+        <w:pStyle w:val="ListParagraph"/>
         <w:numPr>
           <w:ilvl w:val="0"/>
           <w:numId w:val="4"/>
@@ -5772,7 +5994,7 @@
           <w:szCs w:val="22"/>
         </w:rPr>
       </w:pPr>
-      <w:bookmarkStart w:id="37" w:name="_Toc432543234"/>
+      <w:bookmarkStart w:id="36" w:name="_Toc432543234"/>
       <w:r>
         <w:rPr>
           <w:sz w:val="22"/>
@@ -5801,7 +6023,7 @@
         </w:rPr>
         <w:t xml:space="preserve">] </w:t>
       </w:r>
-      <w:bookmarkEnd w:id="37"/>
+      <w:bookmarkEnd w:id="36"/>
       <w:r>
         <w:rPr>
           <w:iCs/>
@@ -6717,12 +6939,13 @@
           <w:szCs w:val="22"/>
         </w:rPr>
       </w:pPr>
-      <w:bookmarkStart w:id="38" w:name="_Toc432543235"/>
-      <w:r>
-        <w:rPr>
-          <w:sz w:val="22"/>
-          <w:szCs w:val="22"/>
-        </w:rPr>
+      <w:bookmarkStart w:id="37" w:name="_Toc432543235"/>
+      <w:r>
+        <w:rPr>
+          <w:sz w:val="22"/>
+          <w:szCs w:val="22"/>
+        </w:rPr>
+        <w:lastRenderedPageBreak/>
         <w:t>[</w:t>
       </w:r>
       <w:r>
@@ -6747,7 +6970,7 @@
         </w:rPr>
         <w:t xml:space="preserve">Listar/Visualizar </w:t>
       </w:r>
-      <w:bookmarkEnd w:id="38"/>
+      <w:bookmarkEnd w:id="37"/>
       <w:r>
         <w:rPr>
           <w:iCs/>
@@ -6876,7 +7099,6 @@
           <w:sz w:val="22"/>
           <w:szCs w:val="22"/>
         </w:rPr>
-        <w:lastRenderedPageBreak/>
         <w:t>Entradas e pré-condições</w:t>
       </w:r>
       <w:r>
@@ -6937,7 +7159,7 @@
     </w:p>
     <w:p>
       <w:pPr>
-        <w:pStyle w:val="PargrafodaLista"/>
+        <w:pStyle w:val="ListParagraph"/>
         <w:numPr>
           <w:ilvl w:val="0"/>
           <w:numId w:val="4"/>
@@ -7176,7 +7398,7 @@
           <w:szCs w:val="22"/>
         </w:rPr>
       </w:pPr>
-      <w:bookmarkStart w:id="39" w:name="_Toc432543236"/>
+      <w:bookmarkStart w:id="38" w:name="_Toc432543236"/>
       <w:r>
         <w:rPr>
           <w:sz w:val="22"/>
@@ -7198,7 +7420,7 @@
         </w:rPr>
         <w:t xml:space="preserve">] </w:t>
       </w:r>
-      <w:bookmarkEnd w:id="39"/>
+      <w:bookmarkEnd w:id="38"/>
       <w:r>
         <w:rPr>
           <w:iCs/>
@@ -7371,7 +7593,7 @@
     </w:p>
     <w:p>
       <w:pPr>
-        <w:pStyle w:val="PargrafodaLista"/>
+        <w:pStyle w:val="ListParagraph"/>
         <w:numPr>
           <w:ilvl w:val="0"/>
           <w:numId w:val="4"/>
@@ -7538,7 +7760,7 @@
           <w:szCs w:val="22"/>
         </w:rPr>
       </w:pPr>
-      <w:bookmarkStart w:id="40" w:name="_Toc432543237"/>
+      <w:bookmarkStart w:id="39" w:name="_Toc432543237"/>
       <w:r>
         <w:rPr>
           <w:sz w:val="22"/>
@@ -7576,7 +7798,7 @@
         </w:rPr>
         <w:t xml:space="preserve"> </w:t>
       </w:r>
-      <w:bookmarkEnd w:id="40"/>
+      <w:bookmarkEnd w:id="39"/>
       <w:r>
         <w:rPr>
           <w:iCs/>
@@ -7809,7 +8031,7 @@
     </w:p>
     <w:p>
       <w:pPr>
-        <w:pStyle w:val="PargrafodaLista"/>
+        <w:pStyle w:val="ListParagraph"/>
         <w:numPr>
           <w:ilvl w:val="0"/>
           <w:numId w:val="4"/>
@@ -8226,6 +8448,7 @@
                 <w:sz w:val="22"/>
                 <w:szCs w:val="22"/>
               </w:rPr>
+              <w:lastRenderedPageBreak/>
               <w:t>Codigo</w:t>
             </w:r>
           </w:p>
@@ -8644,7 +8867,6 @@
                 <w:sz w:val="22"/>
                 <w:szCs w:val="22"/>
               </w:rPr>
-              <w:lastRenderedPageBreak/>
               <w:t>Data</w:t>
             </w:r>
           </w:p>
@@ -9056,7 +9278,7 @@
           <w:szCs w:val="22"/>
         </w:rPr>
       </w:pPr>
-      <w:bookmarkStart w:id="41" w:name="_Toc432543242"/>
+      <w:bookmarkStart w:id="40" w:name="_Toc432543242"/>
       <w:r>
         <w:rPr>
           <w:sz w:val="22"/>
@@ -9086,7 +9308,7 @@
         </w:rPr>
         <w:t>Manter Administrador</w:t>
       </w:r>
-      <w:bookmarkEnd w:id="41"/>
+      <w:bookmarkEnd w:id="40"/>
     </w:p>
     <w:p>
       <w:pPr>
@@ -9246,7 +9468,7 @@
     </w:p>
     <w:p>
       <w:pPr>
-        <w:pStyle w:val="PargrafodaLista"/>
+        <w:pStyle w:val="ListParagraph"/>
         <w:numPr>
           <w:ilvl w:val="0"/>
           <w:numId w:val="4"/>
@@ -9260,7 +9482,7 @@
           <w:lang w:val="pt-BR"/>
         </w:rPr>
       </w:pPr>
-      <w:bookmarkStart w:id="42" w:name="OLE_LINK14"/>
+      <w:bookmarkStart w:id="41" w:name="OLE_LINK14"/>
       <w:r>
         <w:rPr>
           <w:rFonts w:ascii="Times New Roman" w:hAnsi="Times New Roman"/>
@@ -10252,7 +10474,7 @@
           </w:p>
         </w:tc>
       </w:tr>
-      <w:bookmarkEnd w:id="42"/>
+      <w:bookmarkEnd w:id="41"/>
     </w:tbl>
     <w:p>
       <w:pPr>
@@ -10269,12 +10491,13 @@
     <w:p/>
     <w:p>
       <w:pPr>
-        <w:pStyle w:val="Ttulo1"/>
-      </w:pPr>
-      <w:bookmarkStart w:id="43" w:name="_Toc432543244"/>
+        <w:pStyle w:val="Heading1"/>
+      </w:pPr>
+      <w:bookmarkStart w:id="42" w:name="_Toc432543244"/>
       <w:r>
         <w:t>Requisitos não-funcionais</w:t>
       </w:r>
+      <w:bookmarkEnd w:id="25"/>
       <w:bookmarkEnd w:id="26"/>
       <w:bookmarkEnd w:id="27"/>
       <w:bookmarkEnd w:id="28"/>
@@ -10282,8 +10505,7 @@
       <w:bookmarkEnd w:id="30"/>
       <w:bookmarkEnd w:id="31"/>
       <w:bookmarkEnd w:id="32"/>
-      <w:bookmarkEnd w:id="33"/>
-      <w:bookmarkEnd w:id="43"/>
+      <w:bookmarkEnd w:id="42"/>
     </w:p>
     <w:p/>
     <w:p>
@@ -10294,45 +10516,45 @@
           <w:color w:val="0000FF"/>
         </w:rPr>
       </w:pPr>
-      <w:bookmarkStart w:id="44" w:name="_Toc467473457"/>
-      <w:bookmarkStart w:id="45" w:name="_Toc467474004"/>
-      <w:bookmarkStart w:id="46" w:name="_Toc467477743"/>
-      <w:bookmarkStart w:id="47" w:name="_Toc467494889"/>
-      <w:bookmarkStart w:id="48" w:name="_Toc467495255"/>
-      <w:bookmarkStart w:id="49" w:name="_Toc468086061"/>
-      <w:bookmarkStart w:id="50" w:name="_Toc497726452"/>
-      <w:bookmarkStart w:id="51" w:name="_Toc497896609"/>
-      <w:bookmarkStart w:id="52" w:name="_Toc379807205"/>
-      <w:bookmarkStart w:id="53" w:name="_Toc432543245"/>
+      <w:bookmarkStart w:id="43" w:name="_Toc467473457"/>
+      <w:bookmarkStart w:id="44" w:name="_Toc467474004"/>
+      <w:bookmarkStart w:id="45" w:name="_Toc467477743"/>
+      <w:bookmarkStart w:id="46" w:name="_Toc467494889"/>
+      <w:bookmarkStart w:id="47" w:name="_Toc467495255"/>
+      <w:bookmarkStart w:id="48" w:name="_Toc468086061"/>
+      <w:bookmarkStart w:id="49" w:name="_Toc497726452"/>
+      <w:bookmarkStart w:id="50" w:name="_Toc497896609"/>
+      <w:bookmarkStart w:id="51" w:name="_Toc379807205"/>
+      <w:bookmarkStart w:id="52" w:name="_Toc432543245"/>
       <w:r>
         <w:t>[NF001]</w:t>
       </w:r>
+      <w:bookmarkEnd w:id="43"/>
       <w:bookmarkEnd w:id="44"/>
       <w:bookmarkEnd w:id="45"/>
       <w:bookmarkEnd w:id="46"/>
       <w:bookmarkEnd w:id="47"/>
       <w:bookmarkEnd w:id="48"/>
+      <w:r>
+        <w:rPr>
+          <w:i/>
+        </w:rPr>
+        <w:t xml:space="preserve"> </w:t>
+      </w:r>
       <w:bookmarkEnd w:id="49"/>
-      <w:r>
-        <w:rPr>
-          <w:i/>
-        </w:rPr>
-        <w:t xml:space="preserve"> </w:t>
-      </w:r>
       <w:bookmarkEnd w:id="50"/>
+      <w:r>
+        <w:rPr>
+          <w:iCs/>
+        </w:rPr>
+        <w:t>Usabilidade</w:t>
+      </w:r>
       <w:bookmarkEnd w:id="51"/>
-      <w:r>
-        <w:rPr>
-          <w:iCs/>
-        </w:rPr>
-        <w:t>Usabilidade</w:t>
-      </w:r>
       <w:bookmarkEnd w:id="52"/>
-      <w:bookmarkEnd w:id="53"/>
     </w:p>
     <w:p>
       <w:pPr>
-        <w:pStyle w:val="Corpodetexto3"/>
+        <w:pStyle w:val="BodyText3"/>
         <w:rPr>
           <w:color w:val="auto"/>
         </w:rPr>
@@ -10370,7 +10592,7 @@
     </w:p>
     <w:p>
       <w:pPr>
-        <w:pStyle w:val="Corpodetexto3"/>
+        <w:pStyle w:val="BodyText3"/>
         <w:rPr>
           <w:color w:val="auto"/>
         </w:rPr>
@@ -10518,10 +10740,9 @@
     </w:p>
     <w:p>
       <w:pPr>
-        <w:pStyle w:val="Ttulo1"/>
-      </w:pPr>
-      <w:r>
-        <w:lastRenderedPageBreak/>
+        <w:pStyle w:val="Heading1"/>
+      </w:pPr>
+      <w:r>
         <w:t>Diagrama</w:t>
       </w:r>
       <w:r>
@@ -10559,16 +10780,100 @@
           <w:color w:val="0000FF"/>
         </w:rPr>
       </w:pPr>
-      <w:r>
-        <w:rPr>
+    </w:p>
+    <w:p>
+      <w:pPr>
+        <w:keepNext/>
+        <w:jc w:val="center"/>
+      </w:pPr>
+    </w:p>
+    <w:p>
+      <w:pPr>
+        <w:pStyle w:val="Caption"/>
+        <w:jc w:val="center"/>
+        <w:rPr>
+          <w:color w:val="0000FF"/>
+        </w:rPr>
+      </w:pPr>
+      <w:r>
+        <w:t xml:space="preserve">Figura </w:t>
+      </w:r>
+      <w:r>
+        <w:rPr>
+          <w:noProof/>
+        </w:rPr>
+        <w:fldChar w:fldCharType="begin"/>
+      </w:r>
+      <w:r>
+        <w:rPr>
+          <w:noProof/>
+        </w:rPr>
+        <w:instrText xml:space="preserve"> SEQ Figura \* ARABIC </w:instrText>
+      </w:r>
+      <w:r>
+        <w:rPr>
+          <w:noProof/>
+        </w:rPr>
+        <w:fldChar w:fldCharType="separate"/>
+      </w:r>
+      <w:r>
+        <w:rPr>
+          <w:noProof/>
+        </w:rPr>
+        <w:t>1</w:t>
+      </w:r>
+      <w:r>
+        <w:rPr>
+          <w:noProof/>
+        </w:rPr>
+        <w:fldChar w:fldCharType="end"/>
+      </w:r>
+      <w:r>
+        <w:t xml:space="preserve"> - Imagem ilustrativa</w:t>
+      </w:r>
+    </w:p>
+    <w:p>
+      <w:pPr>
+        <w:pStyle w:val="Requisito"/>
+        <w:pBdr>
+          <w:top w:val="single" w:sz="4" w:space="0" w:color="auto" w:shadow="1"/>
+        </w:pBdr>
+        <w:rPr>
+          <w:i/>
+          <w:color w:val="0000FF"/>
+        </w:rPr>
+      </w:pPr>
+      <w:r>
+        <w:t>Página Inicial após primeira alteração</w:t>
+      </w:r>
+    </w:p>
+    <w:p>
+      <w:pPr>
+        <w:jc w:val="center"/>
+        <w:rPr>
+          <w:color w:val="0000FF"/>
+        </w:rPr>
+      </w:pPr>
+    </w:p>
+    <w:p>
+      <w:pPr>
+        <w:pStyle w:val="Caption"/>
+        <w:jc w:val="center"/>
+      </w:pPr>
+      <w:r>
+        <w:rPr>
+          <w:b w:val="0"/>
+          <w:bCs w:val="0"/>
           <w:noProof/>
           <w:color w:val="0000FF"/>
+          <w:sz w:val="24"/>
+          <w:szCs w:val="24"/>
         </w:rPr>
         <w:drawing>
-          <wp:inline distT="0" distB="0" distL="0" distR="0" wp14:anchorId="65CFF4AC" wp14:editId="3DA47E59">
-            <wp:extent cx="5759450" cy="2335530"/>
-            <wp:effectExtent l="0" t="0" r="0" b="7620"/>
-            <wp:docPr id="1" name="Picture 1"/>
+          <wp:inline distT="0" distB="0" distL="0" distR="0" wp14:anchorId="0DDB722D" wp14:editId="3FAF0EB0">
+            <wp:extent cx="4290060" cy="4178906"/>
+            <wp:effectExtent l="0" t="0" r="0" b="0"/>
+            <wp:docPr id="2" name="Picture 2"/>
             <wp:cNvGraphicFramePr>
               <a:graphicFrameLocks xmlns:a="http://schemas.openxmlformats.org/drawingml/2006/main" noChangeAspect="1"/>
             </wp:cNvGraphicFramePr>
@@ -10588,131 +10893,6 @@
                   <pic:spPr>
                     <a:xfrm>
                       <a:off x="0" y="0"/>
-                      <a:ext cx="5759450" cy="2335530"/>
-                    </a:xfrm>
-                    <a:prstGeom prst="rect">
-                      <a:avLst/>
-                    </a:prstGeom>
-                  </pic:spPr>
-                </pic:pic>
-              </a:graphicData>
-            </a:graphic>
-          </wp:inline>
-        </w:drawing>
-      </w:r>
-    </w:p>
-    <w:p>
-      <w:pPr>
-        <w:keepNext/>
-        <w:jc w:val="center"/>
-      </w:pPr>
-    </w:p>
-    <w:p>
-      <w:pPr>
-        <w:pStyle w:val="Legenda"/>
-        <w:jc w:val="center"/>
-        <w:rPr>
-          <w:color w:val="0000FF"/>
-        </w:rPr>
-      </w:pPr>
-      <w:r>
-        <w:t xml:space="preserve">Figura </w:t>
-      </w:r>
-      <w:r>
-        <w:rPr>
-          <w:noProof/>
-        </w:rPr>
-        <w:fldChar w:fldCharType="begin"/>
-      </w:r>
-      <w:r>
-        <w:rPr>
-          <w:noProof/>
-        </w:rPr>
-        <w:instrText xml:space="preserve"> SEQ Figura \* ARABIC </w:instrText>
-      </w:r>
-      <w:r>
-        <w:rPr>
-          <w:noProof/>
-        </w:rPr>
-        <w:fldChar w:fldCharType="separate"/>
-      </w:r>
-      <w:r>
-        <w:rPr>
-          <w:noProof/>
-        </w:rPr>
-        <w:t>1</w:t>
-      </w:r>
-      <w:r>
-        <w:rPr>
-          <w:noProof/>
-        </w:rPr>
-        <w:fldChar w:fldCharType="end"/>
-      </w:r>
-      <w:r>
-        <w:t xml:space="preserve"> - Imagem ilustrativa</w:t>
-      </w:r>
-    </w:p>
-    <w:p>
-      <w:pPr>
-        <w:pStyle w:val="Requisito"/>
-        <w:pBdr>
-          <w:top w:val="single" w:sz="4" w:space="0" w:color="auto" w:shadow="1"/>
-        </w:pBdr>
-        <w:rPr>
-          <w:i/>
-          <w:color w:val="0000FF"/>
-        </w:rPr>
-      </w:pPr>
-      <w:r>
-        <w:t>Página Inicial após primeira alteração</w:t>
-      </w:r>
-    </w:p>
-    <w:p>
-      <w:pPr>
-        <w:jc w:val="center"/>
-        <w:rPr>
-          <w:color w:val="0000FF"/>
-        </w:rPr>
-      </w:pPr>
-    </w:p>
-    <w:p>
-      <w:pPr>
-        <w:pStyle w:val="Legenda"/>
-        <w:jc w:val="center"/>
-      </w:pPr>
-      <w:r>
-        <w:rPr>
-          <w:b w:val="0"/>
-          <w:bCs w:val="0"/>
-          <w:noProof/>
-          <w:color w:val="0000FF"/>
-          <w:sz w:val="24"/>
-          <w:szCs w:val="24"/>
-        </w:rPr>
-        <w:drawing>
-          <wp:inline distT="0" distB="0" distL="0" distR="0" wp14:anchorId="0DDB722D" wp14:editId="161000BE">
-            <wp:extent cx="4290060" cy="4178906"/>
-            <wp:effectExtent l="0" t="0" r="0" b="0"/>
-            <wp:docPr id="2" name="Picture 2"/>
-            <wp:cNvGraphicFramePr>
-              <a:graphicFrameLocks xmlns:a="http://schemas.openxmlformats.org/drawingml/2006/main" noChangeAspect="1"/>
-            </wp:cNvGraphicFramePr>
-            <a:graphic xmlns:a="http://schemas.openxmlformats.org/drawingml/2006/main">
-              <a:graphicData uri="http://schemas.openxmlformats.org/drawingml/2006/picture">
-                <pic:pic xmlns:pic="http://schemas.openxmlformats.org/drawingml/2006/picture">
-                  <pic:nvPicPr>
-                    <pic:cNvPr id="1" name=""/>
-                    <pic:cNvPicPr/>
-                  </pic:nvPicPr>
-                  <pic:blipFill>
-                    <a:blip r:embed="rId11"/>
-                    <a:stretch>
-                      <a:fillRect/>
-                    </a:stretch>
-                  </pic:blipFill>
-                  <pic:spPr>
-                    <a:xfrm>
-                      <a:off x="0" y="0"/>
                       <a:ext cx="4295104" cy="4183820"/>
                     </a:xfrm>
                     <a:prstGeom prst="rect">
@@ -10728,14 +10908,13 @@
     </w:p>
     <w:p>
       <w:pPr>
-        <w:pStyle w:val="Legenda"/>
+        <w:pStyle w:val="Caption"/>
         <w:jc w:val="center"/>
         <w:rPr>
           <w:color w:val="0000FF"/>
         </w:rPr>
       </w:pPr>
       <w:r>
-        <w:lastRenderedPageBreak/>
         <w:t xml:space="preserve">Figura </w:t>
       </w:r>
       <w:r>
@@ -10811,7 +10990,7 @@
     </w:p>
     <w:p>
       <w:pPr>
-        <w:pStyle w:val="Legenda"/>
+        <w:pStyle w:val="Caption"/>
         <w:jc w:val="center"/>
       </w:pPr>
       <w:r>
@@ -10864,6 +11043,7 @@
         </w:rPr>
       </w:pPr>
       <w:r>
+        <w:lastRenderedPageBreak/>
         <w:t>Página 4</w:t>
       </w:r>
     </w:p>
@@ -10887,6 +11067,7 @@
         <w:pStyle w:val="Requisito"/>
         <w:pBdr>
           <w:top w:val="single" w:sz="4" w:space="0" w:color="auto" w:shadow="1"/>
+          <w:left w:val="single" w:sz="4" w:space="6" w:color="auto" w:shadow="1"/>
         </w:pBdr>
         <w:rPr>
           <w:i/>
@@ -10894,7 +11075,7 @@
         </w:rPr>
       </w:pPr>
       <w:r>
-        <w:t>Página 5</w:t>
+        <w:t>Primeira Reunião</w:t>
       </w:r>
     </w:p>
     <w:p>
@@ -10905,9 +11086,309 @@
         </w:rPr>
       </w:pPr>
     </w:p>
+    <w:p>
+      <w:r>
+        <w:rPr>
+          <w:noProof/>
+        </w:rPr>
+        <w:drawing>
+          <wp:anchor distT="0" distB="0" distL="114300" distR="114300" simplePos="0" relativeHeight="251658240" behindDoc="0" locked="0" layoutInCell="1" allowOverlap="1" wp14:anchorId="222FB305" wp14:editId="022FF847">
+            <wp:simplePos x="0" y="0"/>
+            <wp:positionH relativeFrom="margin">
+              <wp:align>left</wp:align>
+            </wp:positionH>
+            <wp:positionV relativeFrom="paragraph">
+              <wp:posOffset>12065</wp:posOffset>
+            </wp:positionV>
+            <wp:extent cx="5838825" cy="3331210"/>
+            <wp:effectExtent l="0" t="0" r="9525" b="2540"/>
+            <wp:wrapNone/>
+            <wp:docPr id="1984424206" name="Picture 1" descr="A screenshot of a computer&#10;&#10;Description automatically generated"/>
+            <wp:cNvGraphicFramePr>
+              <a:graphicFrameLocks xmlns:a="http://schemas.openxmlformats.org/drawingml/2006/main" noChangeAspect="1"/>
+            </wp:cNvGraphicFramePr>
+            <a:graphic xmlns:a="http://schemas.openxmlformats.org/drawingml/2006/main">
+              <a:graphicData uri="http://schemas.openxmlformats.org/drawingml/2006/picture">
+                <pic:pic xmlns:pic="http://schemas.openxmlformats.org/drawingml/2006/picture">
+                  <pic:nvPicPr>
+                    <pic:cNvPr id="1984424206" name="Picture 1" descr="A screenshot of a computer&#10;&#10;Description automatically generated"/>
+                    <pic:cNvPicPr/>
+                  </pic:nvPicPr>
+                  <pic:blipFill>
+                    <a:blip r:embed="rId11" cstate="print">
+                      <a:extLst>
+                        <a:ext uri="{28A0092B-C50C-407E-A947-70E740481C1C}">
+                          <a14:useLocalDpi xmlns:a14="http://schemas.microsoft.com/office/drawing/2010/main" val="0"/>
+                        </a:ext>
+                      </a:extLst>
+                    </a:blip>
+                    <a:stretch>
+                      <a:fillRect/>
+                    </a:stretch>
+                  </pic:blipFill>
+                  <pic:spPr>
+                    <a:xfrm>
+                      <a:off x="0" y="0"/>
+                      <a:ext cx="5838825" cy="3331210"/>
+                    </a:xfrm>
+                    <a:prstGeom prst="rect">
+                      <a:avLst/>
+                    </a:prstGeom>
+                  </pic:spPr>
+                </pic:pic>
+              </a:graphicData>
+            </a:graphic>
+            <wp14:sizeRelH relativeFrom="margin">
+              <wp14:pctWidth>0</wp14:pctWidth>
+            </wp14:sizeRelH>
+            <wp14:sizeRelV relativeFrom="margin">
+              <wp14:pctHeight>0</wp14:pctHeight>
+            </wp14:sizeRelV>
+          </wp:anchor>
+        </w:drawing>
+      </w:r>
+    </w:p>
     <w:p/>
+    <w:p/>
+    <w:p/>
+    <w:p/>
+    <w:p/>
+    <w:p/>
+    <w:p/>
+    <w:p/>
+    <w:p/>
+    <w:p/>
+    <w:p/>
+    <w:p/>
+    <w:p/>
+    <w:p/>
+    <w:p/>
+    <w:p/>
+    <w:p/>
+    <w:p/>
+    <w:p/>
+    <w:p>
+      <w:pPr>
+        <w:pStyle w:val="Caption"/>
+        <w:jc w:val="center"/>
+      </w:pPr>
+      <w:r>
+        <w:t xml:space="preserve">Figura </w:t>
+      </w:r>
+      <w:r>
+        <w:rPr>
+          <w:noProof/>
+        </w:rPr>
+        <w:fldChar w:fldCharType="begin"/>
+      </w:r>
+      <w:r>
+        <w:rPr>
+          <w:noProof/>
+        </w:rPr>
+        <w:instrText xml:space="preserve"> SEQ Figura \* ARABIC </w:instrText>
+      </w:r>
+      <w:r>
+        <w:rPr>
+          <w:noProof/>
+        </w:rPr>
+        <w:fldChar w:fldCharType="separate"/>
+      </w:r>
+      <w:r>
+        <w:rPr>
+          <w:noProof/>
+        </w:rPr>
+        <w:t>3</w:t>
+      </w:r>
+      <w:r>
+        <w:rPr>
+          <w:noProof/>
+        </w:rPr>
+        <w:fldChar w:fldCharType="end"/>
+      </w:r>
+      <w:r>
+        <w:t xml:space="preserve"> </w:t>
+      </w:r>
+      <w:r>
+        <w:t>–</w:t>
+      </w:r>
+      <w:r>
+        <w:t xml:space="preserve"> </w:t>
+      </w:r>
+      <w:r>
+        <w:t>Print da Primeira Reunião Síncrona</w:t>
+      </w:r>
+    </w:p>
+    <w:p/>
+    <w:p/>
+    <w:p/>
+    <w:p/>
+    <w:p/>
+    <w:p/>
+    <w:p/>
+    <w:p/>
+    <w:p/>
+    <w:p/>
+    <w:p/>
+    <w:p/>
+    <w:p/>
+    <w:p/>
+    <w:p/>
+    <w:p/>
+    <w:p/>
+    <w:p/>
+    <w:p/>
+    <w:p>
+      <w:pPr>
+        <w:pStyle w:val="Heading1"/>
+        <w:numPr>
+          <w:ilvl w:val="0"/>
+          <w:numId w:val="0"/>
+        </w:numPr>
+        <w:jc w:val="center"/>
+        <w:rPr>
+          <w:sz w:val="24"/>
+          <w:szCs w:val="24"/>
+        </w:rPr>
+      </w:pPr>
+      <w:r>
+        <w:rPr>
+          <w:sz w:val="24"/>
+          <w:szCs w:val="24"/>
+        </w:rPr>
+        <w:t>Segunda Reunião</w:t>
+      </w:r>
+      <w:r>
+        <w:rPr>
+          <w:noProof/>
+        </w:rPr>
+        <w:t xml:space="preserve"> </w:t>
+      </w:r>
+    </w:p>
+    <w:p/>
+    <w:p>
+      <w:pPr>
+        <w:rPr>
+          <w:noProof/>
+        </w:rPr>
+      </w:pPr>
+    </w:p>
+    <w:p>
+      <w:r>
+        <w:rPr>
+          <w:noProof/>
+        </w:rPr>
+        <w:drawing>
+          <wp:anchor distT="0" distB="0" distL="114300" distR="114300" simplePos="0" relativeHeight="251659264" behindDoc="0" locked="0" layoutInCell="1" allowOverlap="1" wp14:anchorId="4E8A36B8" wp14:editId="4A2A3C61">
+            <wp:simplePos x="0" y="0"/>
+            <wp:positionH relativeFrom="margin">
+              <wp:align>left</wp:align>
+            </wp:positionH>
+            <wp:positionV relativeFrom="paragraph">
+              <wp:posOffset>16510</wp:posOffset>
+            </wp:positionV>
+            <wp:extent cx="5759450" cy="3302635"/>
+            <wp:effectExtent l="0" t="0" r="0" b="0"/>
+            <wp:wrapNone/>
+            <wp:docPr id="1050918382" name="Picture 1" descr="A screenshot of a computer&#10;&#10;Description automatically generated"/>
+            <wp:cNvGraphicFramePr>
+              <a:graphicFrameLocks xmlns:a="http://schemas.openxmlformats.org/drawingml/2006/main" noChangeAspect="1"/>
+            </wp:cNvGraphicFramePr>
+            <a:graphic xmlns:a="http://schemas.openxmlformats.org/drawingml/2006/main">
+              <a:graphicData uri="http://schemas.openxmlformats.org/drawingml/2006/picture">
+                <pic:pic xmlns:pic="http://schemas.openxmlformats.org/drawingml/2006/picture">
+                  <pic:nvPicPr>
+                    <pic:cNvPr id="1050918382" name="Picture 1" descr="A screenshot of a computer&#10;&#10;Description automatically generated"/>
+                    <pic:cNvPicPr/>
+                  </pic:nvPicPr>
+                  <pic:blipFill>
+                    <a:blip r:embed="rId12" cstate="print">
+                      <a:extLst>
+                        <a:ext uri="{28A0092B-C50C-407E-A947-70E740481C1C}">
+                          <a14:useLocalDpi xmlns:a14="http://schemas.microsoft.com/office/drawing/2010/main" val="0"/>
+                        </a:ext>
+                      </a:extLst>
+                    </a:blip>
+                    <a:stretch>
+                      <a:fillRect/>
+                    </a:stretch>
+                  </pic:blipFill>
+                  <pic:spPr>
+                    <a:xfrm>
+                      <a:off x="0" y="0"/>
+                      <a:ext cx="5759450" cy="3302635"/>
+                    </a:xfrm>
+                    <a:prstGeom prst="rect">
+                      <a:avLst/>
+                    </a:prstGeom>
+                  </pic:spPr>
+                </pic:pic>
+              </a:graphicData>
+            </a:graphic>
+            <wp14:sizeRelH relativeFrom="page">
+              <wp14:pctWidth>0</wp14:pctWidth>
+            </wp14:sizeRelH>
+            <wp14:sizeRelV relativeFrom="page">
+              <wp14:pctHeight>0</wp14:pctHeight>
+            </wp14:sizeRelV>
+          </wp:anchor>
+        </w:drawing>
+      </w:r>
+    </w:p>
+    <w:p/>
+    <w:p/>
+    <w:p/>
+    <w:p/>
+    <w:p/>
+    <w:p/>
+    <w:p/>
+    <w:p/>
+    <w:p/>
+    <w:p/>
+    <w:p/>
+    <w:p/>
+    <w:p>
+      <w:pPr>
+        <w:pStyle w:val="Caption"/>
+      </w:pPr>
+    </w:p>
+    <w:p/>
+    <w:p/>
+    <w:p/>
+    <w:p/>
+    <w:p/>
+    <w:p>
+      <w:pPr>
+        <w:jc w:val="center"/>
+      </w:pPr>
+    </w:p>
+    <w:p>
+      <w:pPr>
+        <w:jc w:val="center"/>
+        <w:rPr>
+          <w:b/>
+          <w:bCs/>
+          <w:sz w:val="20"/>
+          <w:szCs w:val="20"/>
+        </w:rPr>
+      </w:pPr>
+      <w:r>
+        <w:rPr>
+          <w:b/>
+          <w:bCs/>
+          <w:sz w:val="20"/>
+          <w:szCs w:val="20"/>
+        </w:rPr>
+        <w:t>Figura 4 – Print da Segunda Reunião Síncrona</w:t>
+      </w:r>
+    </w:p>
+    <w:p>
+      <w:pPr>
+        <w:pStyle w:val="Caption"/>
+        <w:jc w:val="center"/>
+      </w:pPr>
+    </w:p>
     <w:sectPr>
-      <w:headerReference w:type="even" r:id="rId12"/>
+      <w:headerReference w:type="even" r:id="rId13"/>
       <w:pgSz w:w="11906" w:h="16838" w:code="9"/>
       <w:pgMar w:top="1418" w:right="1418" w:bottom="1418" w:left="1418" w:header="680" w:footer="680" w:gutter="0"/>
       <w:cols w:space="720"/>
@@ -10917,7 +11398,7 @@
 </file>
 
 <file path=word/endnotes.xml><?xml version="1.0" encoding="utf-8"?>
-<w:endnotes xmlns:wpc="http://schemas.microsoft.com/office/word/2010/wordprocessingCanvas" xmlns:cx="http://schemas.microsoft.com/office/drawing/2014/chartex" xmlns:cx1="http://schemas.microsoft.com/office/drawing/2015/9/8/chartex" xmlns:cx2="http://schemas.microsoft.com/office/drawing/2015/10/21/chartex" xmlns:cx3="http://schemas.microsoft.com/office/drawing/2016/5/9/chartex" xmlns:cx4="http://schemas.microsoft.com/office/drawing/2016/5/10/chartex" xmlns:cx5="http://schemas.microsoft.com/office/drawing/2016/5/11/chartex" xmlns:cx6="http://schemas.microsoft.com/office/drawing/2016/5/12/chartex" xmlns:cx7="http://schemas.microsoft.com/office/drawing/2016/5/13/chartex" xmlns:cx8="http://schemas.microsoft.com/office/drawing/2016/5/14/chartex" xmlns:mc="http://schemas.openxmlformats.org/markup-compatibility/2006" xmlns:aink="http://schemas.microsoft.com/office/drawing/2016/ink" xmlns:am3d="http://schemas.microsoft.com/office/drawing/2017/model3d" xmlns:o="urn:schemas-microsoft-com:office:office" xmlns:r="http://schemas.openxmlformats.org/officeDocument/2006/relationships" xmlns:m="http://schemas.openxmlformats.org/officeDocument/2006/math" xmlns:v="urn:schemas-microsoft-com:vml" xmlns:wp14="http://schemas.microsoft.com/office/word/2010/wordprocessingDrawing" xmlns:wp="http://schemas.openxmlformats.org/drawingml/2006/wordprocessingDrawing" xmlns:w10="urn:schemas-microsoft-com:office:word" xmlns:w="http://schemas.openxmlformats.org/wordprocessingml/2006/main" xmlns:w14="http://schemas.microsoft.com/office/word/2010/wordml" xmlns:w15="http://schemas.microsoft.com/office/word/2012/wordml" xmlns:w16cid="http://schemas.microsoft.com/office/word/2016/wordml/cid" xmlns:w16se="http://schemas.microsoft.com/office/word/2015/wordml/symex" xmlns:wpg="http://schemas.microsoft.com/office/word/2010/wordprocessingGroup" xmlns:wpi="http://schemas.microsoft.com/office/word/2010/wordprocessingInk" xmlns:wne="http://schemas.microsoft.com/office/word/2006/wordml" xmlns:wps="http://schemas.microsoft.com/office/word/2010/wordprocessingShape" mc:Ignorable="w14 w15 w16se w16cid wp14">
+<w:endnotes xmlns:wpc="http://schemas.microsoft.com/office/word/2010/wordprocessingCanvas" xmlns:cx="http://schemas.microsoft.com/office/drawing/2014/chartex" xmlns:cx1="http://schemas.microsoft.com/office/drawing/2015/9/8/chartex" xmlns:cx2="http://schemas.microsoft.com/office/drawing/2015/10/21/chartex" xmlns:cx3="http://schemas.microsoft.com/office/drawing/2016/5/9/chartex" xmlns:cx4="http://schemas.microsoft.com/office/drawing/2016/5/10/chartex" xmlns:cx5="http://schemas.microsoft.com/office/drawing/2016/5/11/chartex" xmlns:cx6="http://schemas.microsoft.com/office/drawing/2016/5/12/chartex" xmlns:cx7="http://schemas.microsoft.com/office/drawing/2016/5/13/chartex" xmlns:cx8="http://schemas.microsoft.com/office/drawing/2016/5/14/chartex" xmlns:mc="http://schemas.openxmlformats.org/markup-compatibility/2006" xmlns:aink="http://schemas.microsoft.com/office/drawing/2016/ink" xmlns:am3d="http://schemas.microsoft.com/office/drawing/2017/model3d" xmlns:o="urn:schemas-microsoft-com:office:office" xmlns:oel="http://schemas.microsoft.com/office/2019/extlst" xmlns:r="http://schemas.openxmlformats.org/officeDocument/2006/relationships" xmlns:m="http://schemas.openxmlformats.org/officeDocument/2006/math" xmlns:v="urn:schemas-microsoft-com:vml" xmlns:wp14="http://schemas.microsoft.com/office/word/2010/wordprocessingDrawing" xmlns:wp="http://schemas.openxmlformats.org/drawingml/2006/wordprocessingDrawing" xmlns:w10="urn:schemas-microsoft-com:office:word" xmlns:w="http://schemas.openxmlformats.org/wordprocessingml/2006/main" xmlns:w14="http://schemas.microsoft.com/office/word/2010/wordml" xmlns:w15="http://schemas.microsoft.com/office/word/2012/wordml" xmlns:w16cex="http://schemas.microsoft.com/office/word/2018/wordml/cex" xmlns:w16cid="http://schemas.microsoft.com/office/word/2016/wordml/cid" xmlns:w16="http://schemas.microsoft.com/office/word/2018/wordml" xmlns:w16sdtdh="http://schemas.microsoft.com/office/word/2020/wordml/sdtdatahash" xmlns:w16se="http://schemas.microsoft.com/office/word/2015/wordml/symex" xmlns:wpg="http://schemas.microsoft.com/office/word/2010/wordprocessingGroup" xmlns:wpi="http://schemas.microsoft.com/office/word/2010/wordprocessingInk" xmlns:wne="http://schemas.microsoft.com/office/word/2006/wordml" xmlns:wps="http://schemas.microsoft.com/office/word/2010/wordprocessingShape" mc:Ignorable="w14 w15 w16se w16cid w16 w16cex w16sdtdh wp14">
   <w:endnote w:type="separator" w:id="-1">
     <w:p>
       <w:r>
@@ -10936,7 +11417,7 @@
 </file>
 
 <file path=word/footnotes.xml><?xml version="1.0" encoding="utf-8"?>
-<w:footnotes xmlns:wpc="http://schemas.microsoft.com/office/word/2010/wordprocessingCanvas" xmlns:cx="http://schemas.microsoft.com/office/drawing/2014/chartex" xmlns:cx1="http://schemas.microsoft.com/office/drawing/2015/9/8/chartex" xmlns:cx2="http://schemas.microsoft.com/office/drawing/2015/10/21/chartex" xmlns:cx3="http://schemas.microsoft.com/office/drawing/2016/5/9/chartex" xmlns:cx4="http://schemas.microsoft.com/office/drawing/2016/5/10/chartex" xmlns:cx5="http://schemas.microsoft.com/office/drawing/2016/5/11/chartex" xmlns:cx6="http://schemas.microsoft.com/office/drawing/2016/5/12/chartex" xmlns:cx7="http://schemas.microsoft.com/office/drawing/2016/5/13/chartex" xmlns:cx8="http://schemas.microsoft.com/office/drawing/2016/5/14/chartex" xmlns:mc="http://schemas.openxmlformats.org/markup-compatibility/2006" xmlns:aink="http://schemas.microsoft.com/office/drawing/2016/ink" xmlns:am3d="http://schemas.microsoft.com/office/drawing/2017/model3d" xmlns:o="urn:schemas-microsoft-com:office:office" xmlns:r="http://schemas.openxmlformats.org/officeDocument/2006/relationships" xmlns:m="http://schemas.openxmlformats.org/officeDocument/2006/math" xmlns:v="urn:schemas-microsoft-com:vml" xmlns:wp14="http://schemas.microsoft.com/office/word/2010/wordprocessingDrawing" xmlns:wp="http://schemas.openxmlformats.org/drawingml/2006/wordprocessingDrawing" xmlns:w10="urn:schemas-microsoft-com:office:word" xmlns:w="http://schemas.openxmlformats.org/wordprocessingml/2006/main" xmlns:w14="http://schemas.microsoft.com/office/word/2010/wordml" xmlns:w15="http://schemas.microsoft.com/office/word/2012/wordml" xmlns:w16cid="http://schemas.microsoft.com/office/word/2016/wordml/cid" xmlns:w16se="http://schemas.microsoft.com/office/word/2015/wordml/symex" xmlns:wpg="http://schemas.microsoft.com/office/word/2010/wordprocessingGroup" xmlns:wpi="http://schemas.microsoft.com/office/word/2010/wordprocessingInk" xmlns:wne="http://schemas.microsoft.com/office/word/2006/wordml" xmlns:wps="http://schemas.microsoft.com/office/word/2010/wordprocessingShape" mc:Ignorable="w14 w15 w16se w16cid wp14">
+<w:footnotes xmlns:wpc="http://schemas.microsoft.com/office/word/2010/wordprocessingCanvas" xmlns:cx="http://schemas.microsoft.com/office/drawing/2014/chartex" xmlns:cx1="http://schemas.microsoft.com/office/drawing/2015/9/8/chartex" xmlns:cx2="http://schemas.microsoft.com/office/drawing/2015/10/21/chartex" xmlns:cx3="http://schemas.microsoft.com/office/drawing/2016/5/9/chartex" xmlns:cx4="http://schemas.microsoft.com/office/drawing/2016/5/10/chartex" xmlns:cx5="http://schemas.microsoft.com/office/drawing/2016/5/11/chartex" xmlns:cx6="http://schemas.microsoft.com/office/drawing/2016/5/12/chartex" xmlns:cx7="http://schemas.microsoft.com/office/drawing/2016/5/13/chartex" xmlns:cx8="http://schemas.microsoft.com/office/drawing/2016/5/14/chartex" xmlns:mc="http://schemas.openxmlformats.org/markup-compatibility/2006" xmlns:aink="http://schemas.microsoft.com/office/drawing/2016/ink" xmlns:am3d="http://schemas.microsoft.com/office/drawing/2017/model3d" xmlns:o="urn:schemas-microsoft-com:office:office" xmlns:oel="http://schemas.microsoft.com/office/2019/extlst" xmlns:r="http://schemas.openxmlformats.org/officeDocument/2006/relationships" xmlns:m="http://schemas.openxmlformats.org/officeDocument/2006/math" xmlns:v="urn:schemas-microsoft-com:vml" xmlns:wp14="http://schemas.microsoft.com/office/word/2010/wordprocessingDrawing" xmlns:wp="http://schemas.openxmlformats.org/drawingml/2006/wordprocessingDrawing" xmlns:w10="urn:schemas-microsoft-com:office:word" xmlns:w="http://schemas.openxmlformats.org/wordprocessingml/2006/main" xmlns:w14="http://schemas.microsoft.com/office/word/2010/wordml" xmlns:w15="http://schemas.microsoft.com/office/word/2012/wordml" xmlns:w16cex="http://schemas.microsoft.com/office/word/2018/wordml/cex" xmlns:w16cid="http://schemas.microsoft.com/office/word/2016/wordml/cid" xmlns:w16="http://schemas.microsoft.com/office/word/2018/wordml" xmlns:w16sdtdh="http://schemas.microsoft.com/office/word/2020/wordml/sdtdatahash" xmlns:w16se="http://schemas.microsoft.com/office/word/2015/wordml/symex" xmlns:wpg="http://schemas.microsoft.com/office/word/2010/wordprocessingGroup" xmlns:wpi="http://schemas.microsoft.com/office/word/2010/wordprocessingInk" xmlns:wne="http://schemas.microsoft.com/office/word/2006/wordml" xmlns:wps="http://schemas.microsoft.com/office/word/2010/wordprocessingShape" mc:Ignorable="w14 w15 w16se w16cid w16 w16cex w16sdtdh wp14">
   <w:footnote w:type="separator" w:id="-1">
     <w:p>
       <w:r>
@@ -10955,10 +11436,10 @@
 </file>
 
 <file path=word/header1.xml><?xml version="1.0" encoding="utf-8"?>
-<w:hdr xmlns:wpc="http://schemas.microsoft.com/office/word/2010/wordprocessingCanvas" xmlns:cx="http://schemas.microsoft.com/office/drawing/2014/chartex" xmlns:cx1="http://schemas.microsoft.com/office/drawing/2015/9/8/chartex" xmlns:cx2="http://schemas.microsoft.com/office/drawing/2015/10/21/chartex" xmlns:cx3="http://schemas.microsoft.com/office/drawing/2016/5/9/chartex" xmlns:cx4="http://schemas.microsoft.com/office/drawing/2016/5/10/chartex" xmlns:cx5="http://schemas.microsoft.com/office/drawing/2016/5/11/chartex" xmlns:cx6="http://schemas.microsoft.com/office/drawing/2016/5/12/chartex" xmlns:cx7="http://schemas.microsoft.com/office/drawing/2016/5/13/chartex" xmlns:cx8="http://schemas.microsoft.com/office/drawing/2016/5/14/chartex" xmlns:mc="http://schemas.openxmlformats.org/markup-compatibility/2006" xmlns:aink="http://schemas.microsoft.com/office/drawing/2016/ink" xmlns:am3d="http://schemas.microsoft.com/office/drawing/2017/model3d" xmlns:o="urn:schemas-microsoft-com:office:office" xmlns:r="http://schemas.openxmlformats.org/officeDocument/2006/relationships" xmlns:m="http://schemas.openxmlformats.org/officeDocument/2006/math" xmlns:v="urn:schemas-microsoft-com:vml" xmlns:wp14="http://schemas.microsoft.com/office/word/2010/wordprocessingDrawing" xmlns:wp="http://schemas.openxmlformats.org/drawingml/2006/wordprocessingDrawing" xmlns:w10="urn:schemas-microsoft-com:office:word" xmlns:w="http://schemas.openxmlformats.org/wordprocessingml/2006/main" xmlns:w14="http://schemas.microsoft.com/office/word/2010/wordml" xmlns:w15="http://schemas.microsoft.com/office/word/2012/wordml" xmlns:w16cid="http://schemas.microsoft.com/office/word/2016/wordml/cid" xmlns:w16se="http://schemas.microsoft.com/office/word/2015/wordml/symex" xmlns:wpg="http://schemas.microsoft.com/office/word/2010/wordprocessingGroup" xmlns:wpi="http://schemas.microsoft.com/office/word/2010/wordprocessingInk" xmlns:wne="http://schemas.microsoft.com/office/word/2006/wordml" xmlns:wps="http://schemas.microsoft.com/office/word/2010/wordprocessingShape" mc:Ignorable="w14 w15 w16se w16cid wp14">
+<w:hdr xmlns:wpc="http://schemas.microsoft.com/office/word/2010/wordprocessingCanvas" xmlns:cx="http://schemas.microsoft.com/office/drawing/2014/chartex" xmlns:cx1="http://schemas.microsoft.com/office/drawing/2015/9/8/chartex" xmlns:cx2="http://schemas.microsoft.com/office/drawing/2015/10/21/chartex" xmlns:cx3="http://schemas.microsoft.com/office/drawing/2016/5/9/chartex" xmlns:cx4="http://schemas.microsoft.com/office/drawing/2016/5/10/chartex" xmlns:cx5="http://schemas.microsoft.com/office/drawing/2016/5/11/chartex" xmlns:cx6="http://schemas.microsoft.com/office/drawing/2016/5/12/chartex" xmlns:cx7="http://schemas.microsoft.com/office/drawing/2016/5/13/chartex" xmlns:cx8="http://schemas.microsoft.com/office/drawing/2016/5/14/chartex" xmlns:mc="http://schemas.openxmlformats.org/markup-compatibility/2006" xmlns:aink="http://schemas.microsoft.com/office/drawing/2016/ink" xmlns:am3d="http://schemas.microsoft.com/office/drawing/2017/model3d" xmlns:o="urn:schemas-microsoft-com:office:office" xmlns:oel="http://schemas.microsoft.com/office/2019/extlst" xmlns:r="http://schemas.openxmlformats.org/officeDocument/2006/relationships" xmlns:m="http://schemas.openxmlformats.org/officeDocument/2006/math" xmlns:v="urn:schemas-microsoft-com:vml" xmlns:wp14="http://schemas.microsoft.com/office/word/2010/wordprocessingDrawing" xmlns:wp="http://schemas.openxmlformats.org/drawingml/2006/wordprocessingDrawing" xmlns:w10="urn:schemas-microsoft-com:office:word" xmlns:w="http://schemas.openxmlformats.org/wordprocessingml/2006/main" xmlns:w14="http://schemas.microsoft.com/office/word/2010/wordml" xmlns:w15="http://schemas.microsoft.com/office/word/2012/wordml" xmlns:w16cex="http://schemas.microsoft.com/office/word/2018/wordml/cex" xmlns:w16cid="http://schemas.microsoft.com/office/word/2016/wordml/cid" xmlns:w16="http://schemas.microsoft.com/office/word/2018/wordml" xmlns:w16sdtdh="http://schemas.microsoft.com/office/word/2020/wordml/sdtdatahash" xmlns:w16se="http://schemas.microsoft.com/office/word/2015/wordml/symex" xmlns:wpg="http://schemas.microsoft.com/office/word/2010/wordprocessingGroup" xmlns:wpi="http://schemas.microsoft.com/office/word/2010/wordprocessingInk" xmlns:wne="http://schemas.microsoft.com/office/word/2006/wordml" xmlns:wps="http://schemas.microsoft.com/office/word/2010/wordprocessingShape" mc:Ignorable="w14 w15 w16se w16cid w16 w16cex w16sdtdh wp14">
   <w:p>
     <w:pPr>
-      <w:pStyle w:val="Cabealho"/>
+      <w:pStyle w:val="Header"/>
       <w:jc w:val="center"/>
     </w:pPr>
     <w:r>
@@ -11021,7 +11502,7 @@
 </file>
 
 <file path=word/header2.xml><?xml version="1.0" encoding="utf-8"?>
-<w:hdr xmlns:wpc="http://schemas.microsoft.com/office/word/2010/wordprocessingCanvas" xmlns:cx="http://schemas.microsoft.com/office/drawing/2014/chartex" xmlns:cx1="http://schemas.microsoft.com/office/drawing/2015/9/8/chartex" xmlns:cx2="http://schemas.microsoft.com/office/drawing/2015/10/21/chartex" xmlns:cx3="http://schemas.microsoft.com/office/drawing/2016/5/9/chartex" xmlns:cx4="http://schemas.microsoft.com/office/drawing/2016/5/10/chartex" xmlns:cx5="http://schemas.microsoft.com/office/drawing/2016/5/11/chartex" xmlns:cx6="http://schemas.microsoft.com/office/drawing/2016/5/12/chartex" xmlns:cx7="http://schemas.microsoft.com/office/drawing/2016/5/13/chartex" xmlns:cx8="http://schemas.microsoft.com/office/drawing/2016/5/14/chartex" xmlns:mc="http://schemas.openxmlformats.org/markup-compatibility/2006" xmlns:aink="http://schemas.microsoft.com/office/drawing/2016/ink" xmlns:am3d="http://schemas.microsoft.com/office/drawing/2017/model3d" xmlns:o="urn:schemas-microsoft-com:office:office" xmlns:r="http://schemas.openxmlformats.org/officeDocument/2006/relationships" xmlns:m="http://schemas.openxmlformats.org/officeDocument/2006/math" xmlns:v="urn:schemas-microsoft-com:vml" xmlns:wp14="http://schemas.microsoft.com/office/word/2010/wordprocessingDrawing" xmlns:wp="http://schemas.openxmlformats.org/drawingml/2006/wordprocessingDrawing" xmlns:w10="urn:schemas-microsoft-com:office:word" xmlns:w="http://schemas.openxmlformats.org/wordprocessingml/2006/main" xmlns:w14="http://schemas.microsoft.com/office/word/2010/wordml" xmlns:w15="http://schemas.microsoft.com/office/word/2012/wordml" xmlns:w16cid="http://schemas.microsoft.com/office/word/2016/wordml/cid" xmlns:w16se="http://schemas.microsoft.com/office/word/2015/wordml/symex" xmlns:wpg="http://schemas.microsoft.com/office/word/2010/wordprocessingGroup" xmlns:wpi="http://schemas.microsoft.com/office/word/2010/wordprocessingInk" xmlns:wne="http://schemas.microsoft.com/office/word/2006/wordml" xmlns:wps="http://schemas.microsoft.com/office/word/2010/wordprocessingShape" mc:Ignorable="w14 w15 w16se w16cid wp14">
+<w:hdr xmlns:wpc="http://schemas.microsoft.com/office/word/2010/wordprocessingCanvas" xmlns:cx="http://schemas.microsoft.com/office/drawing/2014/chartex" xmlns:cx1="http://schemas.microsoft.com/office/drawing/2015/9/8/chartex" xmlns:cx2="http://schemas.microsoft.com/office/drawing/2015/10/21/chartex" xmlns:cx3="http://schemas.microsoft.com/office/drawing/2016/5/9/chartex" xmlns:cx4="http://schemas.microsoft.com/office/drawing/2016/5/10/chartex" xmlns:cx5="http://schemas.microsoft.com/office/drawing/2016/5/11/chartex" xmlns:cx6="http://schemas.microsoft.com/office/drawing/2016/5/12/chartex" xmlns:cx7="http://schemas.microsoft.com/office/drawing/2016/5/13/chartex" xmlns:cx8="http://schemas.microsoft.com/office/drawing/2016/5/14/chartex" xmlns:mc="http://schemas.openxmlformats.org/markup-compatibility/2006" xmlns:aink="http://schemas.microsoft.com/office/drawing/2016/ink" xmlns:am3d="http://schemas.microsoft.com/office/drawing/2017/model3d" xmlns:o="urn:schemas-microsoft-com:office:office" xmlns:oel="http://schemas.microsoft.com/office/2019/extlst" xmlns:r="http://schemas.openxmlformats.org/officeDocument/2006/relationships" xmlns:m="http://schemas.openxmlformats.org/officeDocument/2006/math" xmlns:v="urn:schemas-microsoft-com:vml" xmlns:wp14="http://schemas.microsoft.com/office/word/2010/wordprocessingDrawing" xmlns:wp="http://schemas.openxmlformats.org/drawingml/2006/wordprocessingDrawing" xmlns:w10="urn:schemas-microsoft-com:office:word" xmlns:w="http://schemas.openxmlformats.org/wordprocessingml/2006/main" xmlns:w14="http://schemas.microsoft.com/office/word/2010/wordml" xmlns:w15="http://schemas.microsoft.com/office/word/2012/wordml" xmlns:w16cex="http://schemas.microsoft.com/office/word/2018/wordml/cex" xmlns:w16cid="http://schemas.microsoft.com/office/word/2016/wordml/cid" xmlns:w16="http://schemas.microsoft.com/office/word/2018/wordml" xmlns:w16sdtdh="http://schemas.microsoft.com/office/word/2020/wordml/sdtdatahash" xmlns:w16se="http://schemas.microsoft.com/office/word/2015/wordml/symex" xmlns:wpg="http://schemas.microsoft.com/office/word/2010/wordprocessingGroup" xmlns:wpi="http://schemas.microsoft.com/office/word/2010/wordprocessingInk" xmlns:wne="http://schemas.microsoft.com/office/word/2006/wordml" xmlns:wps="http://schemas.microsoft.com/office/word/2010/wordprocessingShape" mc:Ignorable="w14 w15 w16se w16cid w16 w16cex w16sdtdh wp14">
   <w:p/>
   <w:p>
     <w:pPr>
@@ -11124,20 +11605,20 @@
   </w:p>
   <w:p>
     <w:pPr>
-      <w:pStyle w:val="Cabealho"/>
+      <w:pStyle w:val="Header"/>
     </w:pPr>
   </w:p>
 </w:hdr>
 </file>
 
 <file path=word/header3.xml><?xml version="1.0" encoding="utf-8"?>
-<w:hdr xmlns:wpc="http://schemas.microsoft.com/office/word/2010/wordprocessingCanvas" xmlns:cx="http://schemas.microsoft.com/office/drawing/2014/chartex" xmlns:cx1="http://schemas.microsoft.com/office/drawing/2015/9/8/chartex" xmlns:cx2="http://schemas.microsoft.com/office/drawing/2015/10/21/chartex" xmlns:cx3="http://schemas.microsoft.com/office/drawing/2016/5/9/chartex" xmlns:cx4="http://schemas.microsoft.com/office/drawing/2016/5/10/chartex" xmlns:cx5="http://schemas.microsoft.com/office/drawing/2016/5/11/chartex" xmlns:cx6="http://schemas.microsoft.com/office/drawing/2016/5/12/chartex" xmlns:cx7="http://schemas.microsoft.com/office/drawing/2016/5/13/chartex" xmlns:cx8="http://schemas.microsoft.com/office/drawing/2016/5/14/chartex" xmlns:mc="http://schemas.openxmlformats.org/markup-compatibility/2006" xmlns:aink="http://schemas.microsoft.com/office/drawing/2016/ink" xmlns:am3d="http://schemas.microsoft.com/office/drawing/2017/model3d" xmlns:o="urn:schemas-microsoft-com:office:office" xmlns:r="http://schemas.openxmlformats.org/officeDocument/2006/relationships" xmlns:m="http://schemas.openxmlformats.org/officeDocument/2006/math" xmlns:v="urn:schemas-microsoft-com:vml" xmlns:wp14="http://schemas.microsoft.com/office/word/2010/wordprocessingDrawing" xmlns:wp="http://schemas.openxmlformats.org/drawingml/2006/wordprocessingDrawing" xmlns:w10="urn:schemas-microsoft-com:office:word" xmlns:w="http://schemas.openxmlformats.org/wordprocessingml/2006/main" xmlns:w14="http://schemas.microsoft.com/office/word/2010/wordml" xmlns:w15="http://schemas.microsoft.com/office/word/2012/wordml" xmlns:w16cid="http://schemas.microsoft.com/office/word/2016/wordml/cid" xmlns:w16se="http://schemas.microsoft.com/office/word/2015/wordml/symex" xmlns:wpg="http://schemas.microsoft.com/office/word/2010/wordprocessingGroup" xmlns:wpi="http://schemas.microsoft.com/office/word/2010/wordprocessingInk" xmlns:wne="http://schemas.microsoft.com/office/word/2006/wordml" xmlns:wps="http://schemas.microsoft.com/office/word/2010/wordprocessingShape" mc:Ignorable="w14 w15 w16se w16cid wp14">
+<w:hdr xmlns:wpc="http://schemas.microsoft.com/office/word/2010/wordprocessingCanvas" xmlns:cx="http://schemas.microsoft.com/office/drawing/2014/chartex" xmlns:cx1="http://schemas.microsoft.com/office/drawing/2015/9/8/chartex" xmlns:cx2="http://schemas.microsoft.com/office/drawing/2015/10/21/chartex" xmlns:cx3="http://schemas.microsoft.com/office/drawing/2016/5/9/chartex" xmlns:cx4="http://schemas.microsoft.com/office/drawing/2016/5/10/chartex" xmlns:cx5="http://schemas.microsoft.com/office/drawing/2016/5/11/chartex" xmlns:cx6="http://schemas.microsoft.com/office/drawing/2016/5/12/chartex" xmlns:cx7="http://schemas.microsoft.com/office/drawing/2016/5/13/chartex" xmlns:cx8="http://schemas.microsoft.com/office/drawing/2016/5/14/chartex" xmlns:mc="http://schemas.openxmlformats.org/markup-compatibility/2006" xmlns:aink="http://schemas.microsoft.com/office/drawing/2016/ink" xmlns:am3d="http://schemas.microsoft.com/office/drawing/2017/model3d" xmlns:o="urn:schemas-microsoft-com:office:office" xmlns:oel="http://schemas.microsoft.com/office/2019/extlst" xmlns:r="http://schemas.openxmlformats.org/officeDocument/2006/relationships" xmlns:m="http://schemas.openxmlformats.org/officeDocument/2006/math" xmlns:v="urn:schemas-microsoft-com:vml" xmlns:wp14="http://schemas.microsoft.com/office/word/2010/wordprocessingDrawing" xmlns:wp="http://schemas.openxmlformats.org/drawingml/2006/wordprocessingDrawing" xmlns:w10="urn:schemas-microsoft-com:office:word" xmlns:w="http://schemas.openxmlformats.org/wordprocessingml/2006/main" xmlns:w14="http://schemas.microsoft.com/office/word/2010/wordml" xmlns:w15="http://schemas.microsoft.com/office/word/2012/wordml" xmlns:w16cex="http://schemas.microsoft.com/office/word/2018/wordml/cex" xmlns:w16cid="http://schemas.microsoft.com/office/word/2016/wordml/cid" xmlns:w16="http://schemas.microsoft.com/office/word/2018/wordml" xmlns:w16sdtdh="http://schemas.microsoft.com/office/word/2020/wordml/sdtdatahash" xmlns:w16se="http://schemas.microsoft.com/office/word/2015/wordml/symex" xmlns:wpg="http://schemas.microsoft.com/office/word/2010/wordprocessingGroup" xmlns:wpi="http://schemas.microsoft.com/office/word/2010/wordprocessingInk" xmlns:wne="http://schemas.microsoft.com/office/word/2006/wordml" xmlns:wps="http://schemas.microsoft.com/office/word/2010/wordprocessingShape" mc:Ignorable="w14 w15 w16se w16cid w16 w16cex w16sdtdh wp14">
   <w:p/>
 </w:hdr>
 </file>
 
 <file path=word/numbering.xml><?xml version="1.0" encoding="utf-8"?>
-<w:numbering xmlns:wpc="http://schemas.microsoft.com/office/word/2010/wordprocessingCanvas" xmlns:cx="http://schemas.microsoft.com/office/drawing/2014/chartex" xmlns:cx1="http://schemas.microsoft.com/office/drawing/2015/9/8/chartex" xmlns:cx2="http://schemas.microsoft.com/office/drawing/2015/10/21/chartex" xmlns:cx3="http://schemas.microsoft.com/office/drawing/2016/5/9/chartex" xmlns:cx4="http://schemas.microsoft.com/office/drawing/2016/5/10/chartex" xmlns:cx5="http://schemas.microsoft.com/office/drawing/2016/5/11/chartex" xmlns:cx6="http://schemas.microsoft.com/office/drawing/2016/5/12/chartex" xmlns:cx7="http://schemas.microsoft.com/office/drawing/2016/5/13/chartex" xmlns:cx8="http://schemas.microsoft.com/office/drawing/2016/5/14/chartex" xmlns:mc="http://schemas.openxmlformats.org/markup-compatibility/2006" xmlns:aink="http://schemas.microsoft.com/office/drawing/2016/ink" xmlns:am3d="http://schemas.microsoft.com/office/drawing/2017/model3d" xmlns:o="urn:schemas-microsoft-com:office:office" xmlns:r="http://schemas.openxmlformats.org/officeDocument/2006/relationships" xmlns:m="http://schemas.openxmlformats.org/officeDocument/2006/math" xmlns:v="urn:schemas-microsoft-com:vml" xmlns:wp14="http://schemas.microsoft.com/office/word/2010/wordprocessingDrawing" xmlns:wp="http://schemas.openxmlformats.org/drawingml/2006/wordprocessingDrawing" xmlns:w10="urn:schemas-microsoft-com:office:word" xmlns:w="http://schemas.openxmlformats.org/wordprocessingml/2006/main" xmlns:w14="http://schemas.microsoft.com/office/word/2010/wordml" xmlns:w15="http://schemas.microsoft.com/office/word/2012/wordml" xmlns:w16cid="http://schemas.microsoft.com/office/word/2016/wordml/cid" xmlns:w16se="http://schemas.microsoft.com/office/word/2015/wordml/symex" xmlns:wpg="http://schemas.microsoft.com/office/word/2010/wordprocessingGroup" xmlns:wpi="http://schemas.microsoft.com/office/word/2010/wordprocessingInk" xmlns:wne="http://schemas.microsoft.com/office/word/2006/wordml" xmlns:wps="http://schemas.microsoft.com/office/word/2010/wordprocessingShape" mc:Ignorable="w14 w15 w16se w16cid wp14">
+<w:numbering xmlns:wpc="http://schemas.microsoft.com/office/word/2010/wordprocessingCanvas" xmlns:cx="http://schemas.microsoft.com/office/drawing/2014/chartex" xmlns:cx1="http://schemas.microsoft.com/office/drawing/2015/9/8/chartex" xmlns:cx2="http://schemas.microsoft.com/office/drawing/2015/10/21/chartex" xmlns:cx3="http://schemas.microsoft.com/office/drawing/2016/5/9/chartex" xmlns:cx4="http://schemas.microsoft.com/office/drawing/2016/5/10/chartex" xmlns:cx5="http://schemas.microsoft.com/office/drawing/2016/5/11/chartex" xmlns:cx6="http://schemas.microsoft.com/office/drawing/2016/5/12/chartex" xmlns:cx7="http://schemas.microsoft.com/office/drawing/2016/5/13/chartex" xmlns:cx8="http://schemas.microsoft.com/office/drawing/2016/5/14/chartex" xmlns:mc="http://schemas.openxmlformats.org/markup-compatibility/2006" xmlns:aink="http://schemas.microsoft.com/office/drawing/2016/ink" xmlns:am3d="http://schemas.microsoft.com/office/drawing/2017/model3d" xmlns:o="urn:schemas-microsoft-com:office:office" xmlns:oel="http://schemas.microsoft.com/office/2019/extlst" xmlns:r="http://schemas.openxmlformats.org/officeDocument/2006/relationships" xmlns:m="http://schemas.openxmlformats.org/officeDocument/2006/math" xmlns:v="urn:schemas-microsoft-com:vml" xmlns:wp14="http://schemas.microsoft.com/office/word/2010/wordprocessingDrawing" xmlns:wp="http://schemas.openxmlformats.org/drawingml/2006/wordprocessingDrawing" xmlns:w10="urn:schemas-microsoft-com:office:word" xmlns:w="http://schemas.openxmlformats.org/wordprocessingml/2006/main" xmlns:w14="http://schemas.microsoft.com/office/word/2010/wordml" xmlns:w15="http://schemas.microsoft.com/office/word/2012/wordml" xmlns:w16cex="http://schemas.microsoft.com/office/word/2018/wordml/cex" xmlns:w16cid="http://schemas.microsoft.com/office/word/2016/wordml/cid" xmlns:w16="http://schemas.microsoft.com/office/word/2018/wordml" xmlns:w16sdtdh="http://schemas.microsoft.com/office/word/2020/wordml/sdtdatahash" xmlns:w16se="http://schemas.microsoft.com/office/word/2015/wordml/symex" xmlns:wpg="http://schemas.microsoft.com/office/word/2010/wordprocessingGroup" xmlns:wpi="http://schemas.microsoft.com/office/word/2010/wordprocessingInk" xmlns:wne="http://schemas.microsoft.com/office/word/2006/wordml" xmlns:wps="http://schemas.microsoft.com/office/word/2010/wordprocessingShape" mc:Ignorable="w14 w15 w16se w16cid w16 w16cex w16sdtdh wp14">
   <w:abstractNum w:abstractNumId="0" w15:restartNumberingAfterBreak="0">
     <w:nsid w:val="00000001"/>
     <w:multiLevelType w:val="multilevel"/>
@@ -13143,7 +13624,7 @@
     <w:lvl w:ilvl="0">
       <w:start w:val="1"/>
       <w:numFmt w:val="decimal"/>
-      <w:pStyle w:val="Ttulo1"/>
+      <w:pStyle w:val="Heading1"/>
       <w:lvlText w:val="%1."/>
       <w:lvlJc w:val="left"/>
       <w:pPr>
@@ -13159,7 +13640,7 @@
     <w:lvl w:ilvl="1">
       <w:start w:val="1"/>
       <w:numFmt w:val="decimal"/>
-      <w:pStyle w:val="Ttulo2"/>
+      <w:pStyle w:val="Heading2"/>
       <w:lvlText w:val="%1.%2"/>
       <w:lvlJc w:val="left"/>
       <w:pPr>
@@ -13175,7 +13656,7 @@
     <w:lvl w:ilvl="2">
       <w:start w:val="1"/>
       <w:numFmt w:val="decimal"/>
-      <w:pStyle w:val="Ttulo3"/>
+      <w:pStyle w:val="Heading3"/>
       <w:lvlText w:val="%1.%2.%3"/>
       <w:lvlJc w:val="left"/>
       <w:pPr>
@@ -13193,7 +13674,7 @@
     <w:lvl w:ilvl="3">
       <w:start w:val="1"/>
       <w:numFmt w:val="decimal"/>
-      <w:pStyle w:val="Ttulo4"/>
+      <w:pStyle w:val="Heading4"/>
       <w:lvlText w:val="%1.%2.%3.%4"/>
       <w:lvlJc w:val="left"/>
       <w:pPr>
@@ -13209,7 +13690,7 @@
     <w:lvl w:ilvl="4">
       <w:start w:val="1"/>
       <w:numFmt w:val="decimal"/>
-      <w:pStyle w:val="Ttulo5"/>
+      <w:pStyle w:val="Heading5"/>
       <w:lvlText w:val="%1.%2.%3.%4.%5"/>
       <w:lvlJc w:val="left"/>
       <w:pPr>
@@ -13225,7 +13706,7 @@
     <w:lvl w:ilvl="5">
       <w:start w:val="1"/>
       <w:numFmt w:val="decimal"/>
-      <w:pStyle w:val="Ttulo6"/>
+      <w:pStyle w:val="Heading6"/>
       <w:lvlText w:val="%1.%2.%3.%4.%5.%6"/>
       <w:lvlJc w:val="left"/>
       <w:pPr>
@@ -13241,7 +13722,7 @@
     <w:lvl w:ilvl="6">
       <w:start w:val="1"/>
       <w:numFmt w:val="decimal"/>
-      <w:pStyle w:val="Ttulo7"/>
+      <w:pStyle w:val="Heading7"/>
       <w:lvlText w:val="%1.%2.%3.%4.%5.%6.%7"/>
       <w:lvlJc w:val="left"/>
       <w:pPr>
@@ -13257,7 +13738,7 @@
     <w:lvl w:ilvl="7">
       <w:start w:val="1"/>
       <w:numFmt w:val="decimal"/>
-      <w:pStyle w:val="Ttulo8"/>
+      <w:pStyle w:val="Heading8"/>
       <w:lvlText w:val="%1.%2.%3.%4.%5.%6.%7.%8"/>
       <w:lvlJc w:val="left"/>
       <w:pPr>
@@ -13273,7 +13754,7 @@
     <w:lvl w:ilvl="8">
       <w:start w:val="1"/>
       <w:numFmt w:val="decimal"/>
-      <w:pStyle w:val="Ttulo9"/>
+      <w:pStyle w:val="Heading9"/>
       <w:lvlText w:val="%1.%2.%3.%4.%5.%6.%7.%8.%9"/>
       <w:lvlJc w:val="left"/>
       <w:pPr>
@@ -13287,64 +13768,64 @@
       </w:rPr>
     </w:lvl>
   </w:abstractNum>
-  <w:num w:numId="1">
+  <w:num w:numId="1" w16cid:durableId="583227777">
     <w:abstractNumId w:val="19"/>
   </w:num>
-  <w:num w:numId="2">
+  <w:num w:numId="2" w16cid:durableId="1331063756">
     <w:abstractNumId w:val="0"/>
   </w:num>
-  <w:num w:numId="3">
+  <w:num w:numId="3" w16cid:durableId="1678119811">
     <w:abstractNumId w:val="1"/>
   </w:num>
-  <w:num w:numId="4">
+  <w:num w:numId="4" w16cid:durableId="359816290">
     <w:abstractNumId w:val="3"/>
   </w:num>
-  <w:num w:numId="5">
+  <w:num w:numId="5" w16cid:durableId="1954939829">
     <w:abstractNumId w:val="14"/>
   </w:num>
-  <w:num w:numId="6">
+  <w:num w:numId="6" w16cid:durableId="181667704">
     <w:abstractNumId w:val="9"/>
   </w:num>
-  <w:num w:numId="7">
+  <w:num w:numId="7" w16cid:durableId="455493488">
     <w:abstractNumId w:val="2"/>
   </w:num>
-  <w:num w:numId="8">
+  <w:num w:numId="8" w16cid:durableId="417337663">
     <w:abstractNumId w:val="15"/>
   </w:num>
-  <w:num w:numId="9">
+  <w:num w:numId="9" w16cid:durableId="336076736">
     <w:abstractNumId w:val="12"/>
   </w:num>
-  <w:num w:numId="10">
+  <w:num w:numId="10" w16cid:durableId="1241871945">
     <w:abstractNumId w:val="18"/>
   </w:num>
-  <w:num w:numId="11">
+  <w:num w:numId="11" w16cid:durableId="947539162">
     <w:abstractNumId w:val="7"/>
   </w:num>
-  <w:num w:numId="12">
+  <w:num w:numId="12" w16cid:durableId="225459720">
     <w:abstractNumId w:val="4"/>
   </w:num>
-  <w:num w:numId="13">
+  <w:num w:numId="13" w16cid:durableId="614213331">
     <w:abstractNumId w:val="13"/>
   </w:num>
-  <w:num w:numId="14">
+  <w:num w:numId="14" w16cid:durableId="1040007565">
     <w:abstractNumId w:val="17"/>
   </w:num>
-  <w:num w:numId="15">
+  <w:num w:numId="15" w16cid:durableId="1837770405">
     <w:abstractNumId w:val="16"/>
   </w:num>
-  <w:num w:numId="16">
+  <w:num w:numId="16" w16cid:durableId="1980067674">
     <w:abstractNumId w:val="10"/>
   </w:num>
-  <w:num w:numId="17">
+  <w:num w:numId="17" w16cid:durableId="1176846525">
     <w:abstractNumId w:val="11"/>
   </w:num>
-  <w:num w:numId="18">
+  <w:num w:numId="18" w16cid:durableId="907155901">
     <w:abstractNumId w:val="5"/>
   </w:num>
-  <w:num w:numId="19">
+  <w:num w:numId="19" w16cid:durableId="744037933">
     <w:abstractNumId w:val="8"/>
   </w:num>
-  <w:num w:numId="20">
+  <w:num w:numId="20" w16cid:durableId="488833766">
     <w:abstractNumId w:val="6"/>
   </w:num>
   <w:numIdMacAtCleanup w:val="19"/>
@@ -13352,7 +13833,7 @@
 </file>
 
 <file path=word/styles.xml><?xml version="1.0" encoding="utf-8"?>
-<w:styles xmlns:mc="http://schemas.openxmlformats.org/markup-compatibility/2006" xmlns:r="http://schemas.openxmlformats.org/officeDocument/2006/relationships" xmlns:w="http://schemas.openxmlformats.org/wordprocessingml/2006/main" xmlns:w14="http://schemas.microsoft.com/office/word/2010/wordml" xmlns:w15="http://schemas.microsoft.com/office/word/2012/wordml" xmlns:w16cid="http://schemas.microsoft.com/office/word/2016/wordml/cid" xmlns:w16se="http://schemas.microsoft.com/office/word/2015/wordml/symex" mc:Ignorable="w14 w15 w16se w16cid">
+<w:styles xmlns:mc="http://schemas.openxmlformats.org/markup-compatibility/2006" xmlns:r="http://schemas.openxmlformats.org/officeDocument/2006/relationships" xmlns:w="http://schemas.openxmlformats.org/wordprocessingml/2006/main" xmlns:w14="http://schemas.microsoft.com/office/word/2010/wordml" xmlns:w15="http://schemas.microsoft.com/office/word/2012/wordml" xmlns:w16cex="http://schemas.microsoft.com/office/word/2018/wordml/cex" xmlns:w16cid="http://schemas.microsoft.com/office/word/2016/wordml/cid" xmlns:w16="http://schemas.microsoft.com/office/word/2018/wordml" xmlns:w16sdtdh="http://schemas.microsoft.com/office/word/2020/wordml/sdtdatahash" xmlns:w16se="http://schemas.microsoft.com/office/word/2015/wordml/symex" mc:Ignorable="w14 w15 w16se w16cid w16 w16cex w16sdtdh">
   <w:docDefaults>
     <w:rPrDefault>
       <w:rPr>
@@ -13362,7 +13843,7 @@
     </w:rPrDefault>
     <w:pPrDefault/>
   </w:docDefaults>
-  <w:latentStyles w:defLockedState="0" w:defUIPriority="99" w:defSemiHidden="0" w:defUnhideWhenUsed="0" w:defQFormat="0" w:count="375">
+  <w:latentStyles w:defLockedState="0" w:defUIPriority="99" w:defSemiHidden="0" w:defUnhideWhenUsed="0" w:defQFormat="0" w:count="376">
     <w:lsdException w:name="Normal" w:uiPriority="0" w:qFormat="1"/>
     <w:lsdException w:name="heading 1" w:uiPriority="0" w:qFormat="1"/>
     <w:lsdException w:name="heading 2" w:uiPriority="0" w:qFormat="1"/>
@@ -13738,6 +14219,7 @@
     <w:lsdException w:name="Smart Hyperlink" w:semiHidden="1" w:unhideWhenUsed="1"/>
     <w:lsdException w:name="Hashtag" w:semiHidden="1" w:unhideWhenUsed="1"/>
     <w:lsdException w:name="Unresolved Mention" w:semiHidden="1" w:unhideWhenUsed="1"/>
+    <w:lsdException w:name="Smart Link" w:semiHidden="1" w:unhideWhenUsed="1"/>
   </w:latentStyles>
   <w:style w:type="paragraph" w:default="1" w:styleId="Normal">
     <w:name w:val="Normal"/>
@@ -13748,11 +14230,11 @@
       <w:szCs w:val="24"/>
     </w:rPr>
   </w:style>
-  <w:style w:type="paragraph" w:styleId="Ttulo1">
+  <w:style w:type="paragraph" w:styleId="Heading1">
     <w:name w:val="heading 1"/>
     <w:basedOn w:val="Normal"/>
     <w:next w:val="Normal"/>
-    <w:link w:val="Ttulo1Char"/>
+    <w:link w:val="Heading1Char"/>
     <w:qFormat/>
     <w:pPr>
       <w:keepNext/>
@@ -13778,11 +14260,11 @@
       <w:szCs w:val="20"/>
     </w:rPr>
   </w:style>
-  <w:style w:type="paragraph" w:styleId="Ttulo2">
+  <w:style w:type="paragraph" w:styleId="Heading2">
     <w:name w:val="heading 2"/>
     <w:basedOn w:val="Normal"/>
     <w:next w:val="Normal"/>
-    <w:link w:val="Ttulo2Char"/>
+    <w:link w:val="Heading2Char"/>
     <w:qFormat/>
     <w:pPr>
       <w:keepNext/>
@@ -13801,11 +14283,11 @@
       <w:szCs w:val="20"/>
     </w:rPr>
   </w:style>
-  <w:style w:type="paragraph" w:styleId="Ttulo3">
+  <w:style w:type="paragraph" w:styleId="Heading3">
     <w:name w:val="heading 3"/>
     <w:basedOn w:val="Normal"/>
     <w:next w:val="Normal"/>
-    <w:link w:val="Ttulo3Char"/>
+    <w:link w:val="Heading3Char"/>
     <w:qFormat/>
     <w:pPr>
       <w:keepNext/>
@@ -13823,11 +14305,11 @@
       <w:szCs w:val="20"/>
     </w:rPr>
   </w:style>
-  <w:style w:type="paragraph" w:styleId="Ttulo4">
+  <w:style w:type="paragraph" w:styleId="Heading4">
     <w:name w:val="heading 4"/>
     <w:basedOn w:val="Normal"/>
     <w:next w:val="Normal"/>
-    <w:link w:val="Ttulo4Char"/>
+    <w:link w:val="Heading4Char"/>
     <w:qFormat/>
     <w:pPr>
       <w:keepNext/>
@@ -13844,11 +14326,11 @@
       <w:szCs w:val="20"/>
     </w:rPr>
   </w:style>
-  <w:style w:type="paragraph" w:styleId="Ttulo5">
+  <w:style w:type="paragraph" w:styleId="Heading5">
     <w:name w:val="heading 5"/>
     <w:basedOn w:val="Normal"/>
     <w:next w:val="Normal"/>
-    <w:link w:val="Ttulo5Char"/>
+    <w:link w:val="Heading5Char"/>
     <w:qFormat/>
     <w:pPr>
       <w:numPr>
@@ -13864,11 +14346,11 @@
       <w:szCs w:val="20"/>
     </w:rPr>
   </w:style>
-  <w:style w:type="paragraph" w:styleId="Ttulo6">
+  <w:style w:type="paragraph" w:styleId="Heading6">
     <w:name w:val="heading 6"/>
     <w:basedOn w:val="Normal"/>
     <w:next w:val="Normal"/>
-    <w:link w:val="Ttulo6Char"/>
+    <w:link w:val="Heading6Char"/>
     <w:qFormat/>
     <w:pPr>
       <w:numPr>
@@ -13885,11 +14367,11 @@
       <w:szCs w:val="20"/>
     </w:rPr>
   </w:style>
-  <w:style w:type="paragraph" w:styleId="Ttulo7">
+  <w:style w:type="paragraph" w:styleId="Heading7">
     <w:name w:val="heading 7"/>
     <w:basedOn w:val="Normal"/>
     <w:next w:val="Normal"/>
-    <w:link w:val="Ttulo7Char"/>
+    <w:link w:val="Heading7Char"/>
     <w:qFormat/>
     <w:pPr>
       <w:numPr>
@@ -13906,11 +14388,11 @@
       <w:szCs w:val="20"/>
     </w:rPr>
   </w:style>
-  <w:style w:type="paragraph" w:styleId="Ttulo8">
+  <w:style w:type="paragraph" w:styleId="Heading8">
     <w:name w:val="heading 8"/>
     <w:basedOn w:val="Normal"/>
     <w:next w:val="Normal"/>
-    <w:link w:val="Ttulo8Char"/>
+    <w:link w:val="Heading8Char"/>
     <w:qFormat/>
     <w:pPr>
       <w:numPr>
@@ -13927,11 +14409,11 @@
       <w:szCs w:val="20"/>
     </w:rPr>
   </w:style>
-  <w:style w:type="paragraph" w:styleId="Ttulo9">
+  <w:style w:type="paragraph" w:styleId="Heading9">
     <w:name w:val="heading 9"/>
     <w:basedOn w:val="Normal"/>
     <w:next w:val="Normal"/>
-    <w:link w:val="Ttulo9Char"/>
+    <w:link w:val="Heading9Char"/>
     <w:qFormat/>
     <w:pPr>
       <w:numPr>
@@ -13948,13 +14430,13 @@
       <w:szCs w:val="20"/>
     </w:rPr>
   </w:style>
-  <w:style w:type="character" w:default="1" w:styleId="Fontepargpadro">
+  <w:style w:type="character" w:default="1" w:styleId="DefaultParagraphFont">
     <w:name w:val="Default Paragraph Font"/>
     <w:uiPriority w:val="1"/>
     <w:semiHidden/>
     <w:unhideWhenUsed/>
   </w:style>
-  <w:style w:type="table" w:default="1" w:styleId="Tabelanormal">
+  <w:style w:type="table" w:default="1" w:styleId="TableNormal">
     <w:name w:val="Normal Table"/>
     <w:uiPriority w:val="99"/>
     <w:semiHidden/>
@@ -13969,7 +14451,7 @@
       </w:tblCellMar>
     </w:tblPr>
   </w:style>
-  <w:style w:type="numbering" w:default="1" w:styleId="Semlista">
+  <w:style w:type="numbering" w:default="1" w:styleId="NoList">
     <w:name w:val="No List"/>
     <w:uiPriority w:val="99"/>
     <w:semiHidden/>
@@ -13977,7 +14459,7 @@
   </w:style>
   <w:style w:type="paragraph" w:customStyle="1" w:styleId="Requisito">
     <w:name w:val="Requisito"/>
-    <w:basedOn w:val="Ttulo3"/>
+    <w:basedOn w:val="Heading3"/>
     <w:next w:val="Normal"/>
     <w:pPr>
       <w:numPr>
@@ -13994,7 +14476,7 @@
       <w:jc w:val="center"/>
     </w:pPr>
   </w:style>
-  <w:style w:type="paragraph" w:styleId="Numerada">
+  <w:style w:type="paragraph" w:styleId="ListNumber">
     <w:name w:val="List Number"/>
     <w:basedOn w:val="Normal"/>
     <w:semiHidden/>
@@ -14012,7 +14494,7 @@
   </w:style>
   <w:style w:type="paragraph" w:customStyle="1" w:styleId="TituloApendice">
     <w:name w:val="TituloApendice"/>
-    <w:basedOn w:val="Ttulo1"/>
+    <w:basedOn w:val="Heading1"/>
     <w:next w:val="Normal"/>
     <w:pPr>
       <w:numPr>
@@ -14040,10 +14522,10 @@
       <w:lang w:val="en-US"/>
     </w:rPr>
   </w:style>
-  <w:style w:type="paragraph" w:styleId="Corpodetexto">
+  <w:style w:type="paragraph" w:styleId="BodyText">
     <w:name w:val="Body Text"/>
     <w:basedOn w:val="Normal"/>
-    <w:link w:val="CorpodetextoChar"/>
+    <w:link w:val="BodyTextChar1"/>
     <w:pPr>
       <w:jc w:val="both"/>
     </w:pPr>
@@ -14052,7 +14534,7 @@
       <w:sz w:val="20"/>
     </w:rPr>
   </w:style>
-  <w:style w:type="paragraph" w:styleId="Sumrio4">
+  <w:style w:type="paragraph" w:styleId="TOC4">
     <w:name w:val="toc 4"/>
     <w:basedOn w:val="Normal"/>
     <w:next w:val="Normal"/>
@@ -14127,7 +14609,7 @@
       <w:u w:val="single"/>
     </w:rPr>
   </w:style>
-  <w:style w:type="paragraph" w:styleId="Sumrio1">
+  <w:style w:type="paragraph" w:styleId="TOC1">
     <w:name w:val="toc 1"/>
     <w:basedOn w:val="Normal"/>
     <w:next w:val="Normal"/>
@@ -14150,7 +14632,7 @@
       <w:szCs w:val="20"/>
     </w:rPr>
   </w:style>
-  <w:style w:type="paragraph" w:styleId="Sumrio2">
+  <w:style w:type="paragraph" w:styleId="TOC2">
     <w:name w:val="toc 2"/>
     <w:basedOn w:val="Normal"/>
     <w:next w:val="Normal"/>
@@ -14166,7 +14648,7 @@
       <w:szCs w:val="20"/>
     </w:rPr>
   </w:style>
-  <w:style w:type="paragraph" w:styleId="Sumrio3">
+  <w:style w:type="paragraph" w:styleId="TOC3">
     <w:name w:val="toc 3"/>
     <w:basedOn w:val="Normal"/>
     <w:next w:val="Normal"/>
@@ -14182,7 +14664,7 @@
       <w:szCs w:val="20"/>
     </w:rPr>
   </w:style>
-  <w:style w:type="paragraph" w:styleId="Commarcadores">
+  <w:style w:type="paragraph" w:styleId="ListBullet">
     <w:name w:val="List Bullet"/>
     <w:basedOn w:val="Normal"/>
     <w:autoRedefine/>
@@ -14211,10 +14693,10 @@
       <w:sz w:val="24"/>
     </w:rPr>
   </w:style>
-  <w:style w:type="paragraph" w:styleId="Corpodetexto3">
+  <w:style w:type="paragraph" w:styleId="BodyText3">
     <w:name w:val="Body Text 3"/>
     <w:basedOn w:val="Normal"/>
-    <w:link w:val="Corpodetexto3Char"/>
+    <w:link w:val="BodyText3Char"/>
     <w:pPr>
       <w:spacing w:before="60" w:after="60"/>
       <w:jc w:val="both"/>
@@ -14224,10 +14706,10 @@
       <w:szCs w:val="20"/>
     </w:rPr>
   </w:style>
-  <w:style w:type="paragraph" w:styleId="Corpodetexto2">
+  <w:style w:type="paragraph" w:styleId="BodyText2">
     <w:name w:val="Body Text 2"/>
     <w:basedOn w:val="Normal"/>
-    <w:link w:val="Corpodetexto2Char"/>
+    <w:link w:val="BodyText2Char1"/>
     <w:pPr>
       <w:spacing w:before="60" w:after="60"/>
       <w:jc w:val="both"/>
@@ -14239,15 +14721,15 @@
   </w:style>
   <w:style w:type="paragraph" w:customStyle="1" w:styleId="Titulo1">
     <w:name w:val="Titulo1"/>
-    <w:basedOn w:val="Ttulo"/>
+    <w:basedOn w:val="Title"/>
     <w:pPr>
       <w:jc w:val="right"/>
     </w:pPr>
   </w:style>
-  <w:style w:type="paragraph" w:styleId="Ttulo">
+  <w:style w:type="paragraph" w:styleId="Title">
     <w:name w:val="Title"/>
     <w:basedOn w:val="Normal"/>
-    <w:link w:val="TtuloChar"/>
+    <w:link w:val="TitleChar"/>
     <w:qFormat/>
     <w:pPr>
       <w:spacing w:before="240" w:after="60"/>
@@ -14263,10 +14745,10 @@
       <w:szCs w:val="32"/>
     </w:rPr>
   </w:style>
-  <w:style w:type="paragraph" w:styleId="Cabealho">
+  <w:style w:type="paragraph" w:styleId="Header">
     <w:name w:val="header"/>
     <w:basedOn w:val="Normal"/>
-    <w:link w:val="CabealhoChar"/>
+    <w:link w:val="HeaderChar"/>
     <w:uiPriority w:val="99"/>
     <w:pPr>
       <w:tabs>
@@ -14282,10 +14764,10 @@
       <w:szCs w:val="20"/>
     </w:rPr>
   </w:style>
-  <w:style w:type="paragraph" w:styleId="Rodap">
+  <w:style w:type="paragraph" w:styleId="Footer">
     <w:name w:val="footer"/>
     <w:basedOn w:val="Normal"/>
-    <w:link w:val="RodapChar"/>
+    <w:link w:val="FooterChar"/>
     <w:uiPriority w:val="99"/>
     <w:pPr>
       <w:tabs>
@@ -14301,14 +14783,14 @@
       <w:szCs w:val="20"/>
     </w:rPr>
   </w:style>
-  <w:style w:type="character" w:styleId="Nmerodepgina">
+  <w:style w:type="character" w:styleId="PageNumber">
     <w:name w:val="page number"/>
-    <w:basedOn w:val="Fontepargpadro"/>
+    <w:basedOn w:val="DefaultParagraphFont"/>
   </w:style>
-  <w:style w:type="paragraph" w:styleId="Recuodecorpodetexto">
+  <w:style w:type="paragraph" w:styleId="BodyTextIndent">
     <w:name w:val="Body Text Indent"/>
     <w:basedOn w:val="Normal"/>
-    <w:link w:val="RecuodecorpodetextoChar"/>
+    <w:link w:val="BodyTextIndentChar"/>
     <w:pPr>
       <w:ind w:firstLine="720"/>
       <w:jc w:val="both"/>
@@ -14318,7 +14800,7 @@
       <w:sz w:val="20"/>
     </w:rPr>
   </w:style>
-  <w:style w:type="paragraph" w:styleId="Sumrio9">
+  <w:style w:type="paragraph" w:styleId="TOC9">
     <w:name w:val="toc 9"/>
     <w:basedOn w:val="Normal"/>
     <w:next w:val="Normal"/>
@@ -14331,7 +14813,7 @@
       <w:sz w:val="18"/>
     </w:rPr>
   </w:style>
-  <w:style w:type="paragraph" w:styleId="Legenda">
+  <w:style w:type="paragraph" w:styleId="Caption">
     <w:name w:val="caption"/>
     <w:basedOn w:val="Normal"/>
     <w:next w:val="Normal"/>
@@ -14345,7 +14827,7 @@
       <w:szCs w:val="20"/>
     </w:rPr>
   </w:style>
-  <w:style w:type="paragraph" w:styleId="PargrafodaLista">
+  <w:style w:type="paragraph" w:styleId="ListParagraph">
     <w:name w:val="List Paragraph"/>
     <w:basedOn w:val="Normal"/>
     <w:uiPriority w:val="34"/>
@@ -14364,9 +14846,9 @@
       <w:lang w:val="en-US" w:eastAsia="en-US"/>
     </w:rPr>
   </w:style>
-  <w:style w:type="table" w:styleId="Tabelacomgrade">
+  <w:style w:type="table" w:styleId="TableGrid">
     <w:name w:val="Table Grid"/>
-    <w:basedOn w:val="Tabelanormal"/>
+    <w:basedOn w:val="TableNormal"/>
     <w:uiPriority w:val="59"/>
     <w:rsid w:val="009C38A1"/>
     <w:rPr>
@@ -14386,10 +14868,10 @@
       </w:tblBorders>
     </w:tblPr>
   </w:style>
-  <w:style w:type="paragraph" w:styleId="Textodebalo">
+  <w:style w:type="paragraph" w:styleId="BalloonText">
     <w:name w:val="Balloon Text"/>
     <w:basedOn w:val="Normal"/>
-    <w:link w:val="TextodebaloChar"/>
+    <w:link w:val="BalloonTextChar"/>
     <w:uiPriority w:val="99"/>
     <w:unhideWhenUsed/>
     <w:rsid w:val="00DF0A59"/>
@@ -14399,10 +14881,10 @@
       <w:szCs w:val="16"/>
     </w:rPr>
   </w:style>
-  <w:style w:type="character" w:customStyle="1" w:styleId="TextodebaloChar">
-    <w:name w:val="Texto de balão Char"/>
-    <w:basedOn w:val="Fontepargpadro"/>
-    <w:link w:val="Textodebalo"/>
+  <w:style w:type="character" w:customStyle="1" w:styleId="BalloonTextChar">
+    <w:name w:val="Balloon Text Char"/>
+    <w:basedOn w:val="DefaultParagraphFont"/>
+    <w:link w:val="BalloonText"/>
     <w:uiPriority w:val="99"/>
     <w:rsid w:val="00DF0A59"/>
     <w:rPr>
@@ -14411,9 +14893,9 @@
       <w:szCs w:val="16"/>
     </w:rPr>
   </w:style>
-  <w:style w:type="paragraph" w:styleId="CabealhodoSumrio">
+  <w:style w:type="paragraph" w:styleId="TOCHeading">
     <w:name w:val="TOC Heading"/>
-    <w:basedOn w:val="Ttulo1"/>
+    <w:basedOn w:val="Heading1"/>
     <w:next w:val="Normal"/>
     <w:uiPriority w:val="39"/>
     <w:unhideWhenUsed/>
@@ -14443,9 +14925,9 @@
       <w:szCs w:val="28"/>
     </w:rPr>
   </w:style>
-  <w:style w:type="table" w:styleId="GradeMdia1">
+  <w:style w:type="table" w:styleId="MediumGrid1">
     <w:name w:val="Medium Grid 1"/>
-    <w:basedOn w:val="Tabelanormal"/>
+    <w:basedOn w:val="TableNormal"/>
     <w:uiPriority w:val="67"/>
     <w:rsid w:val="00D07B4E"/>
     <w:rPr>
@@ -14512,9 +14994,9 @@
       </w:tcPr>
     </w:tblStylePr>
   </w:style>
-  <w:style w:type="table" w:styleId="GradeMdia3">
+  <w:style w:type="table" w:styleId="MediumGrid3">
     <w:name w:val="Medium Grid 3"/>
-    <w:basedOn w:val="Tabelanormal"/>
+    <w:basedOn w:val="TableNormal"/>
     <w:uiPriority w:val="69"/>
     <w:rsid w:val="00D07B4E"/>
     <w:rPr>
@@ -14649,9 +15131,9 @@
       </w:tcPr>
     </w:tblStylePr>
   </w:style>
-  <w:style w:type="table" w:styleId="Tabelaemlista1">
+  <w:style w:type="table" w:styleId="TableList1">
     <w:name w:val="Table List 1"/>
-    <w:basedOn w:val="Tabelanormal"/>
+    <w:basedOn w:val="TableNormal"/>
     <w:rsid w:val="00D07B4E"/>
     <w:tblPr>
       <w:tblStyleRowBandSize w:val="1"/>
@@ -14729,9 +15211,9 @@
       </w:tcPr>
     </w:tblStylePr>
   </w:style>
-  <w:style w:type="table" w:styleId="GradeClara">
+  <w:style w:type="table" w:styleId="LightGrid">
     <w:name w:val="Light Grid"/>
-    <w:basedOn w:val="Tabelanormal"/>
+    <w:basedOn w:val="TableNormal"/>
     <w:uiPriority w:val="62"/>
     <w:rsid w:val="00D07B4E"/>
     <w:rPr>
@@ -14855,7 +15337,7 @@
       </w:tcPr>
     </w:tblStylePr>
   </w:style>
-  <w:style w:type="character" w:styleId="Refdecomentrio">
+  <w:style w:type="character" w:styleId="CommentReference">
     <w:name w:val="annotation reference"/>
     <w:uiPriority w:val="99"/>
     <w:semiHidden/>
@@ -14866,10 +15348,10 @@
       <w:szCs w:val="16"/>
     </w:rPr>
   </w:style>
-  <w:style w:type="paragraph" w:styleId="Textodecomentrio">
+  <w:style w:type="paragraph" w:styleId="CommentText">
     <w:name w:val="annotation text"/>
     <w:basedOn w:val="Normal"/>
-    <w:link w:val="TextodecomentrioChar"/>
+    <w:link w:val="CommentTextChar"/>
     <w:uiPriority w:val="99"/>
     <w:semiHidden/>
     <w:unhideWhenUsed/>
@@ -14879,19 +15361,19 @@
       <w:szCs w:val="20"/>
     </w:rPr>
   </w:style>
-  <w:style w:type="character" w:customStyle="1" w:styleId="TextodecomentrioChar">
-    <w:name w:val="Texto de comentário Char"/>
-    <w:basedOn w:val="Fontepargpadro"/>
-    <w:link w:val="Textodecomentrio"/>
+  <w:style w:type="character" w:customStyle="1" w:styleId="CommentTextChar">
+    <w:name w:val="Comment Text Char"/>
+    <w:basedOn w:val="DefaultParagraphFont"/>
+    <w:link w:val="CommentText"/>
     <w:uiPriority w:val="99"/>
     <w:semiHidden/>
     <w:rsid w:val="00D07B4E"/>
   </w:style>
-  <w:style w:type="paragraph" w:styleId="Assuntodocomentrio">
+  <w:style w:type="paragraph" w:styleId="CommentSubject">
     <w:name w:val="annotation subject"/>
-    <w:basedOn w:val="Textodecomentrio"/>
-    <w:next w:val="Textodecomentrio"/>
-    <w:link w:val="AssuntodocomentrioChar"/>
+    <w:basedOn w:val="CommentText"/>
+    <w:next w:val="CommentText"/>
+    <w:link w:val="CommentSubjectChar"/>
     <w:uiPriority w:val="99"/>
     <w:semiHidden/>
     <w:unhideWhenUsed/>
@@ -14901,10 +15383,10 @@
       <w:bCs/>
     </w:rPr>
   </w:style>
-  <w:style w:type="character" w:customStyle="1" w:styleId="AssuntodocomentrioChar">
-    <w:name w:val="Assunto do comentário Char"/>
-    <w:basedOn w:val="TextodecomentrioChar"/>
-    <w:link w:val="Assuntodocomentrio"/>
+  <w:style w:type="character" w:customStyle="1" w:styleId="CommentSubjectChar">
+    <w:name w:val="Comment Subject Char"/>
+    <w:basedOn w:val="CommentTextChar"/>
+    <w:link w:val="CommentSubject"/>
     <w:uiPriority w:val="99"/>
     <w:semiHidden/>
     <w:rsid w:val="00D07B4E"/>
@@ -14913,7 +15395,7 @@
       <w:bCs/>
     </w:rPr>
   </w:style>
-  <w:style w:type="paragraph" w:styleId="Reviso">
+  <w:style w:type="paragraph" w:styleId="Revision">
     <w:name w:val="Revision"/>
     <w:hidden/>
     <w:uiPriority w:val="99"/>
@@ -14924,9 +15406,9 @@
       <w:szCs w:val="24"/>
     </w:rPr>
   </w:style>
-  <w:style w:type="table" w:styleId="SombreamentoMdio1-nfase3">
+  <w:style w:type="table" w:styleId="MediumShading1-Accent3">
     <w:name w:val="Medium Shading 1 Accent 3"/>
-    <w:basedOn w:val="Tabelanormal"/>
+    <w:basedOn w:val="TableNormal"/>
     <w:uiPriority w:val="63"/>
     <w:rsid w:val="00D07B4E"/>
     <w:rPr>
@@ -15029,7 +15511,7 @@
   </w:style>
   <w:style w:type="table" w:customStyle="1" w:styleId="TabeladeLista31">
     <w:name w:val="Tabela de Lista 31"/>
-    <w:basedOn w:val="Tabelanormal"/>
+    <w:basedOn w:val="TableNormal"/>
     <w:uiPriority w:val="48"/>
     <w:rsid w:val="00D07B4E"/>
     <w:tblPr>
@@ -15150,7 +15632,7 @@
   </w:style>
   <w:style w:type="table" w:customStyle="1" w:styleId="TabeladeGrade1Clara-nfase11">
     <w:name w:val="Tabela de Grade 1 Clara - Ênfase 11"/>
-    <w:basedOn w:val="Tabelanormal"/>
+    <w:basedOn w:val="TableNormal"/>
     <w:uiPriority w:val="46"/>
     <w:rsid w:val="00D07B4E"/>
     <w:tblPr>
@@ -15202,9 +15684,9 @@
       </w:rPr>
     </w:tblStylePr>
   </w:style>
-  <w:style w:type="character" w:customStyle="1" w:styleId="Ttulo1Char">
-    <w:name w:val="Título 1 Char"/>
-    <w:link w:val="Ttulo1"/>
+  <w:style w:type="character" w:customStyle="1" w:styleId="Heading1Char">
+    <w:name w:val="Heading 1 Char"/>
+    <w:link w:val="Heading1"/>
     <w:rsid w:val="00D07B4E"/>
     <w:rPr>
       <w:rFonts w:ascii="Arial" w:hAnsi="Arial"/>
@@ -15214,9 +15696,9 @@
       <w:shd w:val="pct5" w:color="auto" w:fill="FFFFFF"/>
     </w:rPr>
   </w:style>
-  <w:style w:type="character" w:customStyle="1" w:styleId="Ttulo2Char">
-    <w:name w:val="Título 2 Char"/>
-    <w:link w:val="Ttulo2"/>
+  <w:style w:type="character" w:customStyle="1" w:styleId="Heading2Char">
+    <w:name w:val="Heading 2 Char"/>
+    <w:link w:val="Heading2"/>
     <w:rsid w:val="00D07B4E"/>
     <w:rPr>
       <w:rFonts w:ascii="Arial" w:hAnsi="Arial"/>
@@ -15224,9 +15706,9 @@
       <w:sz w:val="26"/>
     </w:rPr>
   </w:style>
-  <w:style w:type="character" w:customStyle="1" w:styleId="Ttulo3Char">
-    <w:name w:val="Título 3 Char"/>
-    <w:link w:val="Ttulo3"/>
+  <w:style w:type="character" w:customStyle="1" w:styleId="Heading3Char">
+    <w:name w:val="Heading 3 Char"/>
+    <w:link w:val="Heading3"/>
     <w:rsid w:val="00D07B4E"/>
     <w:rPr>
       <w:rFonts w:ascii="Arial" w:hAnsi="Arial"/>
@@ -15234,61 +15716,61 @@
       <w:sz w:val="24"/>
     </w:rPr>
   </w:style>
-  <w:style w:type="character" w:customStyle="1" w:styleId="Ttulo4Char">
-    <w:name w:val="Título 4 Char"/>
-    <w:link w:val="Ttulo4"/>
+  <w:style w:type="character" w:customStyle="1" w:styleId="Heading4Char">
+    <w:name w:val="Heading 4 Char"/>
+    <w:link w:val="Heading4"/>
     <w:rsid w:val="00D07B4E"/>
     <w:rPr>
       <w:rFonts w:ascii="Arial" w:hAnsi="Arial"/>
       <w:sz w:val="24"/>
     </w:rPr>
   </w:style>
-  <w:style w:type="character" w:customStyle="1" w:styleId="Ttulo5Char">
-    <w:name w:val="Título 5 Char"/>
-    <w:link w:val="Ttulo5"/>
+  <w:style w:type="character" w:customStyle="1" w:styleId="Heading5Char">
+    <w:name w:val="Heading 5 Char"/>
+    <w:link w:val="Heading5"/>
     <w:rsid w:val="00D07B4E"/>
     <w:rPr>
       <w:rFonts w:ascii="Arial" w:hAnsi="Arial"/>
       <w:sz w:val="24"/>
     </w:rPr>
   </w:style>
-  <w:style w:type="character" w:customStyle="1" w:styleId="Ttulo6Char">
-    <w:name w:val="Título 6 Char"/>
-    <w:link w:val="Ttulo6"/>
+  <w:style w:type="character" w:customStyle="1" w:styleId="Heading6Char">
+    <w:name w:val="Heading 6 Char"/>
+    <w:link w:val="Heading6"/>
     <w:rsid w:val="00D07B4E"/>
     <w:rPr>
       <w:rFonts w:ascii="Arial" w:hAnsi="Arial"/>
       <w:sz w:val="22"/>
     </w:rPr>
   </w:style>
-  <w:style w:type="character" w:customStyle="1" w:styleId="Ttulo7Char">
-    <w:name w:val="Título 7 Char"/>
-    <w:link w:val="Ttulo7"/>
+  <w:style w:type="character" w:customStyle="1" w:styleId="Heading7Char">
+    <w:name w:val="Heading 7 Char"/>
+    <w:link w:val="Heading7"/>
     <w:rsid w:val="00D07B4E"/>
     <w:rPr>
       <w:rFonts w:ascii="Arial" w:hAnsi="Arial"/>
       <w:sz w:val="22"/>
     </w:rPr>
   </w:style>
-  <w:style w:type="character" w:customStyle="1" w:styleId="Ttulo8Char">
-    <w:name w:val="Título 8 Char"/>
-    <w:link w:val="Ttulo8"/>
+  <w:style w:type="character" w:customStyle="1" w:styleId="Heading8Char">
+    <w:name w:val="Heading 8 Char"/>
+    <w:link w:val="Heading8"/>
     <w:rsid w:val="00D07B4E"/>
     <w:rPr>
       <w:rFonts w:ascii="Arial" w:hAnsi="Arial"/>
     </w:rPr>
   </w:style>
-  <w:style w:type="character" w:customStyle="1" w:styleId="Ttulo9Char">
-    <w:name w:val="Título 9 Char"/>
-    <w:link w:val="Ttulo9"/>
+  <w:style w:type="character" w:customStyle="1" w:styleId="Heading9Char">
+    <w:name w:val="Heading 9 Char"/>
+    <w:link w:val="Heading9"/>
     <w:rsid w:val="00D07B4E"/>
     <w:rPr>
       <w:rFonts w:ascii="Arial" w:hAnsi="Arial"/>
     </w:rPr>
   </w:style>
-  <w:style w:type="character" w:customStyle="1" w:styleId="TtuloChar">
-    <w:name w:val="Título Char"/>
-    <w:link w:val="Ttulo"/>
+  <w:style w:type="character" w:customStyle="1" w:styleId="TitleChar">
+    <w:name w:val="Title Char"/>
+    <w:link w:val="Title"/>
     <w:rsid w:val="00D07B4E"/>
     <w:rPr>
       <w:rFonts w:ascii="Arial" w:hAnsi="Arial" w:cs="Arial"/>
@@ -15315,10 +15797,10 @@
       <w:szCs w:val="20"/>
     </w:rPr>
   </w:style>
-  <w:style w:type="paragraph" w:styleId="Subttulo">
+  <w:style w:type="paragraph" w:styleId="Subtitle">
     <w:name w:val="Subtitle"/>
     <w:basedOn w:val="Normal"/>
-    <w:link w:val="SubttuloChar"/>
+    <w:link w:val="SubtitleChar"/>
     <w:uiPriority w:val="99"/>
     <w:qFormat/>
     <w:rsid w:val="00D07B4E"/>
@@ -15332,10 +15814,10 @@
       <w:szCs w:val="20"/>
     </w:rPr>
   </w:style>
-  <w:style w:type="character" w:customStyle="1" w:styleId="SubttuloChar">
-    <w:name w:val="Subtítulo Char"/>
-    <w:basedOn w:val="Fontepargpadro"/>
-    <w:link w:val="Subttulo"/>
+  <w:style w:type="character" w:customStyle="1" w:styleId="SubtitleChar">
+    <w:name w:val="Subtitle Char"/>
+    <w:basedOn w:val="DefaultParagraphFont"/>
+    <w:link w:val="Subtitle"/>
     <w:uiPriority w:val="99"/>
     <w:rsid w:val="00D07B4E"/>
     <w:rPr>
@@ -15385,18 +15867,18 @@
       <w:u w:val="single"/>
     </w:rPr>
   </w:style>
-  <w:style w:type="character" w:customStyle="1" w:styleId="CorpodetextoChar">
-    <w:name w:val="Corpo de texto Char"/>
-    <w:link w:val="Corpodetexto"/>
+  <w:style w:type="character" w:customStyle="1" w:styleId="BodyTextChar1">
+    <w:name w:val="Body Text Char1"/>
+    <w:link w:val="BodyText"/>
     <w:rsid w:val="00D07B4E"/>
     <w:rPr>
       <w:rFonts w:ascii="Arial" w:hAnsi="Arial"/>
       <w:szCs w:val="24"/>
     </w:rPr>
   </w:style>
-  <w:style w:type="character" w:customStyle="1" w:styleId="RecuodecorpodetextoChar">
-    <w:name w:val="Recuo de corpo de texto Char"/>
-    <w:link w:val="Recuodecorpodetexto"/>
+  <w:style w:type="character" w:customStyle="1" w:styleId="BodyTextIndentChar">
+    <w:name w:val="Body Text Indent Char"/>
+    <w:link w:val="BodyTextIndent"/>
     <w:rsid w:val="00D07B4E"/>
     <w:rPr>
       <w:rFonts w:ascii="Arial" w:hAnsi="Arial"/>
@@ -15472,7 +15954,7 @@
   </w:style>
   <w:style w:type="paragraph" w:customStyle="1" w:styleId="ndice">
     <w:name w:val="Índice"/>
-    <w:basedOn w:val="Ttulo1"/>
+    <w:basedOn w:val="Heading1"/>
     <w:rsid w:val="00D07B4E"/>
     <w:pPr>
       <w:pBdr>
@@ -15574,10 +16056,10 @@
       <w:szCs w:val="20"/>
     </w:rPr>
   </w:style>
-  <w:style w:type="paragraph" w:styleId="Recuodecorpodetexto2">
+  <w:style w:type="paragraph" w:styleId="BodyTextIndent2">
     <w:name w:val="Body Text Indent 2"/>
     <w:basedOn w:val="Normal"/>
-    <w:link w:val="Recuodecorpodetexto2Char"/>
+    <w:link w:val="BodyTextIndent2Char"/>
     <w:rsid w:val="00D07B4E"/>
     <w:pPr>
       <w:spacing w:after="120" w:line="480" w:lineRule="auto"/>
@@ -15589,10 +16071,10 @@
       <w:szCs w:val="20"/>
     </w:rPr>
   </w:style>
-  <w:style w:type="character" w:customStyle="1" w:styleId="Recuodecorpodetexto2Char">
-    <w:name w:val="Recuo de corpo de texto 2 Char"/>
-    <w:basedOn w:val="Fontepargpadro"/>
-    <w:link w:val="Recuodecorpodetexto2"/>
+  <w:style w:type="character" w:customStyle="1" w:styleId="BodyTextIndent2Char">
+    <w:name w:val="Body Text Indent 2 Char"/>
+    <w:basedOn w:val="DefaultParagraphFont"/>
+    <w:link w:val="BodyTextIndent2"/>
     <w:rsid w:val="00D07B4E"/>
     <w:rPr>
       <w:rFonts w:ascii="Tahoma" w:hAnsi="Tahoma"/>
@@ -15614,19 +16096,19 @@
       <w:szCs w:val="20"/>
     </w:rPr>
   </w:style>
-  <w:style w:type="character" w:customStyle="1" w:styleId="Corpodetexto3Char">
-    <w:name w:val="Corpo de texto 3 Char"/>
-    <w:link w:val="Corpodetexto3"/>
+  <w:style w:type="character" w:customStyle="1" w:styleId="BodyText3Char">
+    <w:name w:val="Body Text 3 Char"/>
+    <w:link w:val="BodyText3"/>
     <w:rsid w:val="00D07B4E"/>
     <w:rPr>
       <w:color w:val="0000FF"/>
       <w:sz w:val="24"/>
     </w:rPr>
   </w:style>
-  <w:style w:type="paragraph" w:styleId="Recuodecorpodetexto3">
+  <w:style w:type="paragraph" w:styleId="BodyTextIndent3">
     <w:name w:val="Body Text Indent 3"/>
     <w:basedOn w:val="Normal"/>
-    <w:link w:val="Recuodecorpodetexto3Char"/>
+    <w:link w:val="BodyTextIndent3Char"/>
     <w:rsid w:val="00D07B4E"/>
     <w:pPr>
       <w:spacing w:after="120"/>
@@ -15638,10 +16120,10 @@
       <w:szCs w:val="20"/>
     </w:rPr>
   </w:style>
-  <w:style w:type="character" w:customStyle="1" w:styleId="Recuodecorpodetexto3Char">
-    <w:name w:val="Recuo de corpo de texto 3 Char"/>
-    <w:basedOn w:val="Fontepargpadro"/>
-    <w:link w:val="Recuodecorpodetexto3"/>
+  <w:style w:type="character" w:customStyle="1" w:styleId="BodyTextIndent3Char">
+    <w:name w:val="Body Text Indent 3 Char"/>
+    <w:basedOn w:val="DefaultParagraphFont"/>
+    <w:link w:val="BodyTextIndent3"/>
     <w:rsid w:val="00D07B4E"/>
     <w:rPr>
       <w:rFonts w:ascii="Tahoma" w:hAnsi="Tahoma"/>
@@ -15650,7 +16132,7 @@
   </w:style>
   <w:style w:type="paragraph" w:customStyle="1" w:styleId="TITULOCHAHAD1">
     <w:name w:val="TITULO CHAHAD 1"/>
-    <w:basedOn w:val="Ttulo2"/>
+    <w:basedOn w:val="Heading2"/>
     <w:autoRedefine/>
     <w:rsid w:val="00D07B4E"/>
     <w:pPr>
@@ -15707,7 +16189,7 @@
   </w:style>
   <w:style w:type="paragraph" w:customStyle="1" w:styleId="EstiloCorpodetextoAzul">
     <w:name w:val="Estilo Corpo de texto + Azul"/>
-    <w:basedOn w:val="Corpodetexto"/>
+    <w:basedOn w:val="BodyText"/>
     <w:rsid w:val="00D07B4E"/>
     <w:pPr>
       <w:spacing w:after="120"/>
@@ -15731,7 +16213,7 @@
   </w:style>
   <w:style w:type="paragraph" w:customStyle="1" w:styleId="EstiloTtulo3esquerdaesquerda0cm">
     <w:name w:val="Estilo Título 3 + À esquerda À esquerda:  0 cm"/>
-    <w:basedOn w:val="Ttulo3"/>
+    <w:basedOn w:val="Heading3"/>
     <w:autoRedefine/>
     <w:rsid w:val="00D07B4E"/>
     <w:pPr>
@@ -15782,10 +16264,10 @@
       <w:szCs w:val="20"/>
     </w:rPr>
   </w:style>
-  <w:style w:type="paragraph" w:styleId="Textodenotaderodap">
+  <w:style w:type="paragraph" w:styleId="FootnoteText">
     <w:name w:val="footnote text"/>
     <w:basedOn w:val="Normal"/>
-    <w:link w:val="TextodenotaderodapChar"/>
+    <w:link w:val="FootnoteTextChar"/>
     <w:semiHidden/>
     <w:rsid w:val="00D07B4E"/>
     <w:rPr>
@@ -15794,17 +16276,17 @@
       <w:szCs w:val="20"/>
     </w:rPr>
   </w:style>
-  <w:style w:type="character" w:customStyle="1" w:styleId="TextodenotaderodapChar">
-    <w:name w:val="Texto de nota de rodapé Char"/>
-    <w:basedOn w:val="Fontepargpadro"/>
-    <w:link w:val="Textodenotaderodap"/>
+  <w:style w:type="character" w:customStyle="1" w:styleId="FootnoteTextChar">
+    <w:name w:val="Footnote Text Char"/>
+    <w:basedOn w:val="DefaultParagraphFont"/>
+    <w:link w:val="FootnoteText"/>
     <w:semiHidden/>
     <w:rsid w:val="00D07B4E"/>
     <w:rPr>
       <w:rFonts w:ascii="Verdana" w:hAnsi="Verdana"/>
     </w:rPr>
   </w:style>
-  <w:style w:type="character" w:styleId="Refdenotaderodap">
+  <w:style w:type="character" w:styleId="FootnoteReference">
     <w:name w:val="footnote reference"/>
     <w:semiHidden/>
     <w:rsid w:val="00D07B4E"/>
@@ -15835,18 +16317,18 @@
       <w:szCs w:val="20"/>
     </w:rPr>
   </w:style>
-  <w:style w:type="character" w:customStyle="1" w:styleId="CabealhoChar">
-    <w:name w:val="Cabeçalho Char"/>
-    <w:link w:val="Cabealho"/>
+  <w:style w:type="character" w:customStyle="1" w:styleId="HeaderChar">
+    <w:name w:val="Header Char"/>
+    <w:link w:val="Header"/>
     <w:uiPriority w:val="99"/>
     <w:rsid w:val="00D07B4E"/>
     <w:rPr>
       <w:rFonts w:ascii="Arial" w:hAnsi="Arial"/>
     </w:rPr>
   </w:style>
-  <w:style w:type="character" w:customStyle="1" w:styleId="RodapChar">
-    <w:name w:val="Rodapé Char"/>
-    <w:link w:val="Rodap"/>
+  <w:style w:type="character" w:customStyle="1" w:styleId="FooterChar">
+    <w:name w:val="Footer Char"/>
+    <w:link w:val="Footer"/>
     <w:uiPriority w:val="99"/>
     <w:rsid w:val="00D07B4E"/>
     <w:rPr>
@@ -15869,11 +16351,11 @@
       <w:szCs w:val="24"/>
     </w:rPr>
   </w:style>
-  <w:style w:type="paragraph" w:styleId="Pr-formataoHTML">
+  <w:style w:type="paragraph" w:styleId="HTMLPreformatted">
     <w:name w:val="HTML Preformatted"/>
     <w:basedOn w:val="Default"/>
     <w:next w:val="Default"/>
-    <w:link w:val="Pr-formataoHTMLChar"/>
+    <w:link w:val="HTMLPreformattedChar"/>
     <w:uiPriority w:val="99"/>
     <w:rsid w:val="00D07B4E"/>
     <w:rPr>
@@ -15881,10 +16363,10 @@
       <w:color w:val="auto"/>
     </w:rPr>
   </w:style>
-  <w:style w:type="character" w:customStyle="1" w:styleId="Pr-formataoHTMLChar">
-    <w:name w:val="Pré-formatação HTML Char"/>
-    <w:basedOn w:val="Fontepargpadro"/>
-    <w:link w:val="Pr-formataoHTML"/>
+  <w:style w:type="character" w:customStyle="1" w:styleId="HTMLPreformattedChar">
+    <w:name w:val="HTML Preformatted Char"/>
+    <w:basedOn w:val="DefaultParagraphFont"/>
+    <w:link w:val="HTMLPreformatted"/>
     <w:uiPriority w:val="99"/>
     <w:rsid w:val="00D07B4E"/>
     <w:rPr>
@@ -15895,7 +16377,7 @@
   </w:style>
   <w:style w:type="table" w:customStyle="1" w:styleId="SombreamentoClaro-nfase11">
     <w:name w:val="Sombreamento Claro - Ênfase 11"/>
-    <w:basedOn w:val="Tabelanormal"/>
+    <w:basedOn w:val="TableNormal"/>
     <w:uiPriority w:val="60"/>
     <w:rsid w:val="00D07B4E"/>
     <w:rPr>
@@ -15986,9 +16468,9 @@
       </w:tcPr>
     </w:tblStylePr>
   </w:style>
-  <w:style w:type="table" w:styleId="SombreamentoMdio1-nfase5">
+  <w:style w:type="table" w:styleId="MediumShading1-Accent5">
     <w:name w:val="Medium Shading 1 Accent 5"/>
-    <w:basedOn w:val="Tabelanormal"/>
+    <w:basedOn w:val="TableNormal"/>
     <w:uiPriority w:val="63"/>
     <w:rsid w:val="00D07B4E"/>
     <w:tblPr>
@@ -16084,7 +16566,7 @@
   </w:style>
   <w:style w:type="table" w:customStyle="1" w:styleId="ListaMdia1-nfase11">
     <w:name w:val="Lista Média 1 - Ênfase 11"/>
-    <w:basedOn w:val="Tabelanormal"/>
+    <w:basedOn w:val="TableNormal"/>
     <w:uiPriority w:val="65"/>
     <w:rsid w:val="00D07B4E"/>
     <w:rPr>
@@ -16158,7 +16640,7 @@
   </w:style>
   <w:style w:type="table" w:customStyle="1" w:styleId="SombreamentoMdio1-nfase11">
     <w:name w:val="Sombreamento Médio 1 - Ênfase 11"/>
-    <w:basedOn w:val="Tabelanormal"/>
+    <w:basedOn w:val="TableNormal"/>
     <w:uiPriority w:val="63"/>
     <w:rsid w:val="00D07B4E"/>
     <w:tblPr>
@@ -16260,9 +16742,9 @@
       <w:spacing w:after="324"/>
     </w:pPr>
   </w:style>
-  <w:style w:type="character" w:customStyle="1" w:styleId="Corpodetexto2Char">
-    <w:name w:val="Corpo de texto 2 Char"/>
-    <w:link w:val="Corpodetexto2"/>
+  <w:style w:type="character" w:customStyle="1" w:styleId="BodyText2Char1">
+    <w:name w:val="Body Text 2 Char1"/>
+    <w:link w:val="BodyText2"/>
     <w:rsid w:val="00D07B4E"/>
     <w:rPr>
       <w:i/>
@@ -16284,7 +16766,7 @@
       <w:lang w:eastAsia="ar-SA"/>
     </w:rPr>
   </w:style>
-  <w:style w:type="paragraph" w:styleId="Sumrio5">
+  <w:style w:type="paragraph" w:styleId="TOC5">
     <w:name w:val="toc 5"/>
     <w:basedOn w:val="Normal"/>
     <w:next w:val="Normal"/>
@@ -16298,7 +16780,7 @@
       <w:szCs w:val="20"/>
     </w:rPr>
   </w:style>
-  <w:style w:type="paragraph" w:styleId="Sumrio6">
+  <w:style w:type="paragraph" w:styleId="TOC6">
     <w:name w:val="toc 6"/>
     <w:basedOn w:val="Normal"/>
     <w:next w:val="Normal"/>
@@ -16313,7 +16795,7 @@
       <w:szCs w:val="20"/>
     </w:rPr>
   </w:style>
-  <w:style w:type="paragraph" w:styleId="Sumrio7">
+  <w:style w:type="paragraph" w:styleId="TOC7">
     <w:name w:val="toc 7"/>
     <w:basedOn w:val="Normal"/>
     <w:next w:val="Normal"/>
@@ -16328,7 +16810,7 @@
       <w:szCs w:val="20"/>
     </w:rPr>
   </w:style>
-  <w:style w:type="paragraph" w:styleId="Sumrio8">
+  <w:style w:type="paragraph" w:styleId="TOC8">
     <w:name w:val="toc 8"/>
     <w:basedOn w:val="Normal"/>
     <w:next w:val="Normal"/>
@@ -16343,7 +16825,7 @@
       <w:szCs w:val="20"/>
     </w:rPr>
   </w:style>
-  <w:style w:type="paragraph" w:styleId="SemEspaamento">
+  <w:style w:type="paragraph" w:styleId="NoSpacing">
     <w:name w:val="No Spacing"/>
     <w:uiPriority w:val="1"/>
     <w:qFormat/>
@@ -16354,7 +16836,7 @@
   </w:style>
   <w:style w:type="table" w:customStyle="1" w:styleId="GradeClara-nfase11">
     <w:name w:val="Grade Clara - Ênfase 11"/>
-    <w:basedOn w:val="Tabelanormal"/>
+    <w:basedOn w:val="TableNormal"/>
     <w:uiPriority w:val="62"/>
     <w:rsid w:val="00D07B4E"/>
     <w:tblPr>
@@ -16472,7 +16954,7 @@
       </w:tcPr>
     </w:tblStylePr>
   </w:style>
-  <w:style w:type="character" w:styleId="nfase">
+  <w:style w:type="character" w:styleId="Emphasis">
     <w:name w:val="Emphasis"/>
     <w:qFormat/>
     <w:rsid w:val="00D07B4E"/>
@@ -16507,9 +16989,9 @@
     <w:name w:val="acl-entry-item-email-contents"/>
     <w:rsid w:val="00D07B4E"/>
   </w:style>
-  <w:style w:type="table" w:styleId="GradeColorida-nfase6">
+  <w:style w:type="table" w:styleId="ColorfulGrid-Accent6">
     <w:name w:val="Colorful Grid Accent 6"/>
-    <w:basedOn w:val="Tabelanormal"/>
+    <w:basedOn w:val="TableNormal"/>
     <w:uiPriority w:val="73"/>
     <w:rsid w:val="00D07B4E"/>
     <w:rPr>
@@ -16583,7 +17065,7 @@
   </w:style>
   <w:style w:type="table" w:customStyle="1" w:styleId="GradeClara-nfase12">
     <w:name w:val="Grade Clara - Ênfase 12"/>
-    <w:basedOn w:val="Tabelanormal"/>
+    <w:basedOn w:val="TableNormal"/>
     <w:uiPriority w:val="62"/>
     <w:rsid w:val="00D07B4E"/>
     <w:rPr>
@@ -16743,9 +17225,9 @@
       <w:szCs w:val="20"/>
     </w:rPr>
   </w:style>
-  <w:style w:type="table" w:styleId="SombreamentoClaro-nfase3">
+  <w:style w:type="table" w:styleId="LightShading-Accent3">
     <w:name w:val="Light Shading Accent 3"/>
-    <w:basedOn w:val="Tabelanormal"/>
+    <w:basedOn w:val="TableNormal"/>
     <w:uiPriority w:val="60"/>
     <w:rsid w:val="00D07B4E"/>
     <w:rPr>
@@ -16840,9 +17322,9 @@
       </w:tcPr>
     </w:tblStylePr>
   </w:style>
-  <w:style w:type="table" w:styleId="GradeClara-nfase3">
+  <w:style w:type="table" w:styleId="LightGrid-Accent3">
     <w:name w:val="Light Grid Accent 3"/>
-    <w:basedOn w:val="Tabelanormal"/>
+    <w:basedOn w:val="TableNormal"/>
     <w:uiPriority w:val="62"/>
     <w:rsid w:val="00D07B4E"/>
     <w:rPr>
@@ -16966,9 +17448,9 @@
       </w:tcPr>
     </w:tblStylePr>
   </w:style>
-  <w:style w:type="table" w:styleId="ListaClara-nfase3">
+  <w:style w:type="table" w:styleId="LightList-Accent3">
     <w:name w:val="Light List Accent 3"/>
-    <w:basedOn w:val="Tabelanormal"/>
+    <w:basedOn w:val="TableNormal"/>
     <w:uiPriority w:val="61"/>
     <w:rsid w:val="00D07B4E"/>
     <w:rPr>
@@ -17058,9 +17540,9 @@
       </w:tcPr>
     </w:tblStylePr>
   </w:style>
-  <w:style w:type="table" w:styleId="ListaMdia1-nfase3">
+  <w:style w:type="table" w:styleId="MediumList1-Accent3">
     <w:name w:val="Medium List 1 Accent 3"/>
-    <w:basedOn w:val="Tabelanormal"/>
+    <w:basedOn w:val="TableNormal"/>
     <w:uiPriority w:val="65"/>
     <w:rsid w:val="00D07B4E"/>
     <w:rPr>
@@ -17136,9 +17618,9 @@
       </w:tcPr>
     </w:tblStylePr>
   </w:style>
-  <w:style w:type="table" w:styleId="GradeColorida-nfase3">
+  <w:style w:type="table" w:styleId="ColorfulGrid-Accent3">
     <w:name w:val="Colorful Grid Accent 3"/>
-    <w:basedOn w:val="Tabelanormal"/>
+    <w:basedOn w:val="TableNormal"/>
     <w:uiPriority w:val="73"/>
     <w:rsid w:val="00D07B4E"/>
     <w:rPr>
@@ -17210,9 +17692,9 @@
       </w:tcPr>
     </w:tblStylePr>
   </w:style>
-  <w:style w:type="table" w:styleId="GradeClara-nfase2">
+  <w:style w:type="table" w:styleId="LightGrid-Accent2">
     <w:name w:val="Light Grid Accent 2"/>
-    <w:basedOn w:val="Tabelanormal"/>
+    <w:basedOn w:val="TableNormal"/>
     <w:uiPriority w:val="62"/>
     <w:rsid w:val="00D07B4E"/>
     <w:rPr>
@@ -17338,7 +17820,7 @@
   </w:style>
   <w:style w:type="table" w:customStyle="1" w:styleId="CIFISIO">
     <w:name w:val="CIFISIO"/>
-    <w:basedOn w:val="SombreamentoMdio1-nfase3"/>
+    <w:basedOn w:val="MediumShading1-Accent3"/>
     <w:uiPriority w:val="99"/>
     <w:qFormat/>
     <w:rsid w:val="00D07B4E"/>
@@ -17425,7 +17907,7 @@
   </w:style>
   <w:style w:type="table" w:customStyle="1" w:styleId="SombreamentoMdio11">
     <w:name w:val="Sombreamento Médio 11"/>
-    <w:basedOn w:val="Tabelanormal"/>
+    <w:basedOn w:val="TableNormal"/>
     <w:uiPriority w:val="63"/>
     <w:rsid w:val="00D07B4E"/>
     <w:rPr>
@@ -17525,10 +18007,10 @@
       </w:tcPr>
     </w:tblStylePr>
   </w:style>
-  <w:style w:type="paragraph" w:styleId="MapadoDocumento">
+  <w:style w:type="paragraph" w:styleId="DocumentMap">
     <w:name w:val="Document Map"/>
     <w:basedOn w:val="Normal"/>
-    <w:link w:val="MapadoDocumentoChar"/>
+    <w:link w:val="DocumentMapChar"/>
     <w:uiPriority w:val="99"/>
     <w:semiHidden/>
     <w:unhideWhenUsed/>
@@ -17539,10 +18021,10 @@
       <w:szCs w:val="16"/>
     </w:rPr>
   </w:style>
-  <w:style w:type="character" w:customStyle="1" w:styleId="MapadoDocumentoChar">
-    <w:name w:val="Mapa do Documento Char"/>
-    <w:basedOn w:val="Fontepargpadro"/>
-    <w:link w:val="MapadoDocumento"/>
+  <w:style w:type="character" w:customStyle="1" w:styleId="DocumentMapChar">
+    <w:name w:val="Document Map Char"/>
+    <w:basedOn w:val="DefaultParagraphFont"/>
+    <w:link w:val="DocumentMap"/>
     <w:uiPriority w:val="99"/>
     <w:semiHidden/>
     <w:rsid w:val="00D07B4E"/>
@@ -17554,7 +18036,7 @@
   </w:style>
   <w:style w:type="table" w:customStyle="1" w:styleId="TabeladeGrade6Colorida-nfase31">
     <w:name w:val="Tabela de Grade 6 Colorida - Ênfase 31"/>
-    <w:basedOn w:val="Tabelanormal"/>
+    <w:basedOn w:val="TableNormal"/>
     <w:uiPriority w:val="51"/>
     <w:rsid w:val="00D07B4E"/>
     <w:rPr>
@@ -17627,7 +18109,7 @@
   </w:style>
   <w:style w:type="table" w:customStyle="1" w:styleId="TabeladeGrade5Escura-nfase31">
     <w:name w:val="Tabela de Grade 5 Escura - Ênfase 31"/>
-    <w:basedOn w:val="Tabelanormal"/>
+    <w:basedOn w:val="TableNormal"/>
     <w:uiPriority w:val="50"/>
     <w:rsid w:val="00D07B4E"/>
     <w:rPr>
@@ -17736,7 +18218,7 @@
   </w:style>
   <w:style w:type="table" w:customStyle="1" w:styleId="TabeladeLista7Colorida-nfase11">
     <w:name w:val="Tabela de Lista 7 Colorida - Ênfase 11"/>
-    <w:basedOn w:val="Tabelanormal"/>
+    <w:basedOn w:val="TableNormal"/>
     <w:uiPriority w:val="52"/>
     <w:rsid w:val="00D07B4E"/>
     <w:rPr>
@@ -17860,7 +18342,7 @@
   </w:style>
   <w:style w:type="table" w:customStyle="1" w:styleId="TabeladeGrade3-nfase31">
     <w:name w:val="Tabela de Grade 3 - Ênfase 31"/>
-    <w:basedOn w:val="Tabelanormal"/>
+    <w:basedOn w:val="TableNormal"/>
     <w:uiPriority w:val="48"/>
     <w:rsid w:val="00D07B4E"/>
     <w:rPr>
@@ -17999,7 +18481,7 @@
   </w:style>
   <w:style w:type="table" w:customStyle="1" w:styleId="TabeladeGrade2-nfase31">
     <w:name w:val="Tabela de Grade 2 - Ênfase 31"/>
-    <w:basedOn w:val="Tabelanormal"/>
+    <w:basedOn w:val="TableNormal"/>
     <w:uiPriority w:val="47"/>
     <w:rsid w:val="00D07B4E"/>
     <w:rPr>
@@ -18077,7 +18559,7 @@
   </w:style>
   <w:style w:type="table" w:customStyle="1" w:styleId="TabeladeGrade1Clara-nfase31">
     <w:name w:val="Tabela de Grade 1 Clara - Ênfase 31"/>
-    <w:basedOn w:val="Tabelanormal"/>
+    <w:basedOn w:val="TableNormal"/>
     <w:uiPriority w:val="46"/>
     <w:rsid w:val="00D07B4E"/>
     <w:rPr>

</xml_diff>

<commit_message>
últimas alterações das páginas
</commit_message>
<xml_diff>
--- a/docs/Documentação Sistema 1.1.docx
+++ b/docs/Documentação Sistema 1.1.docx
@@ -725,6 +725,15 @@
                 <w:lang w:val="pt-BR"/>
               </w:rPr>
             </w:pPr>
+            <w:r>
+              <w:rPr>
+                <w:rFonts w:ascii="Times" w:hAnsi="Times"/>
+                <w:sz w:val="22"/>
+                <w:szCs w:val="22"/>
+                <w:lang w:val="pt-BR"/>
+              </w:rPr>
+              <w:t>14/06/2023</w:t>
+            </w:r>
           </w:p>
         </w:tc>
         <w:tc>
@@ -742,6 +751,15 @@
                 <w:lang w:val="pt-BR"/>
               </w:rPr>
             </w:pPr>
+            <w:r>
+              <w:rPr>
+                <w:rFonts w:ascii="Times" w:hAnsi="Times"/>
+                <w:sz w:val="22"/>
+                <w:szCs w:val="22"/>
+                <w:lang w:val="pt-BR"/>
+              </w:rPr>
+              <w:t>Última reunião assíncrona (criação da página de agradecimento)</w:t>
+            </w:r>
           </w:p>
         </w:tc>
       </w:tr>
@@ -11206,16 +11224,7 @@
         <w:fldChar w:fldCharType="end"/>
       </w:r>
       <w:r>
-        <w:t xml:space="preserve"> </w:t>
-      </w:r>
-      <w:r>
-        <w:t>–</w:t>
-      </w:r>
-      <w:r>
-        <w:t xml:space="preserve"> </w:t>
-      </w:r>
-      <w:r>
-        <w:t>Print da Primeira Reunião Síncrona</w:t>
+        <w:t xml:space="preserve"> – Print da Primeira Reunião Síncrona</w:t>
       </w:r>
     </w:p>
     <w:p/>

</xml_diff>